<commit_message>
Simplify R integration section - much more concise
- Reduced from 4 detailed code examples to brief list
- Single simple connection example
- Removed verbose explanations
- Kept key information: 4 methods work, compatible with PostgreSQL
- Updated DOCX with shorter version

🤖 Generated with [Claude Code](https://claude.com/claude-code)

Co-Authored-By: Claude <noreply@anthropic.com>
</commit_message>
<xml_diff>
--- a/MEGARED_Propuesta_DataWarehouse_AWS_v2.docx
+++ b/MEGARED_Propuesta_DataWarehouse_AWS_v2.docx
@@ -2,7 +2,7 @@
 <file path=word/document.xml><?xml version="1.0" encoding="utf-8"?>
 <w:document xmlns:w="http://schemas.openxmlformats.org/wordprocessingml/2006/main" xmlns:m="http://schemas.openxmlformats.org/officeDocument/2006/math" xmlns:r="http://schemas.openxmlformats.org/officeDocument/2006/relationships" xmlns:o="urn:schemas-microsoft-com:office:office" xmlns:v="urn:schemas-microsoft-com:vml" xmlns:w10="urn:schemas-microsoft-com:office:word" xmlns:a="http://schemas.openxmlformats.org/drawingml/2006/main" xmlns:pic="http://schemas.openxmlformats.org/drawingml/2006/picture" xmlns:wp="http://schemas.openxmlformats.org/drawingml/2006/wordprocessingDrawing">
   <w:body>
-    <w:bookmarkStart w:id="51" w:name="megared---propuesta-data-warehouse-aws"/>
+    <w:bookmarkStart w:id="47" w:name="megared---propuesta-data-warehouse-aws"/>
     <w:p>
       <w:pPr>
         <w:pStyle w:val="Heading1"/>
@@ -2591,16 +2591,16 @@
     </w:p>
     <w:bookmarkEnd w:id="13"/>
     <w:bookmarkEnd w:id="14"/>
-    <w:bookmarkStart w:id="20" w:name="X5f9e0ca948ca3100c2bed8c35e79e9aab823064"/>
+    <w:bookmarkStart w:id="16" w:name="integración-r-redshift"/>
     <w:p>
       <w:pPr>
         <w:pStyle w:val="Heading2"/>
       </w:pPr>
       <w:r>
-        <w:t xml:space="preserve">INTEGRACIÓN R + REDSHIFT: RESPUESTA DEFINITIVA</w:t>
-      </w:r>
-    </w:p>
-    <w:bookmarkStart w:id="19" w:name="X1e079db3e126d9675d57583ce9dd2fb815820d9"/>
+        <w:t xml:space="preserve">INTEGRACIÓN R + REDSHIFT</w:t>
+      </w:r>
+    </w:p>
+    <w:bookmarkStart w:id="15" w:name="X1e079db3e126d9675d57583ce9dd2fb815820d9"/>
     <w:p>
       <w:pPr>
         <w:pStyle w:val="Heading3"/>
@@ -2649,1286 +2649,7 @@
         <w:t xml:space="preserve">Respuesta</w:t>
       </w:r>
       <w:r>
-        <w:t xml:space="preserve">: Sí, R se conecta perfectamente a Redshift mediante múltiples métodos verificados:</w:t>
-      </w:r>
-    </w:p>
-    <w:bookmarkStart w:id="15" w:name="método-1-rjdbc-recomendado-por-aws"/>
-    <w:p>
-      <w:pPr>
-        <w:pStyle w:val="Heading4"/>
-      </w:pPr>
-      <w:r>
-        <w:t xml:space="preserve">Método 1: RJDBC (Recomendado por AWS)</w:t>
-      </w:r>
-    </w:p>
-    <w:p>
-      <w:pPr>
-        <w:pStyle w:val="SourceCode"/>
-      </w:pPr>
-      <w:r>
-        <w:rPr>
-          <w:rStyle w:val="FunctionTok"/>
-        </w:rPr>
-        <w:t xml:space="preserve">library</w:t>
-      </w:r>
-      <w:r>
-        <w:rPr>
-          <w:rStyle w:val="NormalTok"/>
-        </w:rPr>
-        <w:t xml:space="preserve">(RJDBC)</w:t>
-      </w:r>
-      <w:r>
-        <w:br/>
-      </w:r>
-      <w:r>
-        <w:br/>
-      </w:r>
-      <w:r>
-        <w:rPr>
-          <w:rStyle w:val="CommentTok"/>
-        </w:rPr>
-        <w:t xml:space="preserve"># Driver JDBC de Redshift</w:t>
-      </w:r>
-      <w:r>
-        <w:br/>
-      </w:r>
-      <w:r>
-        <w:rPr>
-          <w:rStyle w:val="NormalTok"/>
-        </w:rPr>
-        <w:t xml:space="preserve">drv </w:t>
-      </w:r>
-      <w:r>
-        <w:rPr>
-          <w:rStyle w:val="OtherTok"/>
-        </w:rPr>
-        <w:t xml:space="preserve">&lt;-</w:t>
-      </w:r>
-      <w:r>
-        <w:rPr>
-          <w:rStyle w:val="NormalTok"/>
-        </w:rPr>
-        <w:t xml:space="preserve"> </w:t>
-      </w:r>
-      <w:r>
-        <w:rPr>
-          <w:rStyle w:val="FunctionTok"/>
-        </w:rPr>
-        <w:t xml:space="preserve">JDBC</w:t>
-      </w:r>
-      <w:r>
-        <w:rPr>
-          <w:rStyle w:val="NormalTok"/>
-        </w:rPr>
-        <w:t xml:space="preserve">(</w:t>
-      </w:r>
-      <w:r>
-        <w:rPr>
-          <w:rStyle w:val="StringTok"/>
-        </w:rPr>
-        <w:t xml:space="preserve">"com.amazon.redshift.jdbc42.Driver"</w:t>
-      </w:r>
-      <w:r>
-        <w:rPr>
-          <w:rStyle w:val="NormalTok"/>
-        </w:rPr>
-        <w:t xml:space="preserve">,</w:t>
-      </w:r>
-      <w:r>
-        <w:br/>
-      </w:r>
-      <w:r>
-        <w:rPr>
-          <w:rStyle w:val="NormalTok"/>
-        </w:rPr>
-        <w:t xml:space="preserve">            </w:t>
-      </w:r>
-      <w:r>
-        <w:rPr>
-          <w:rStyle w:val="StringTok"/>
-        </w:rPr>
-        <w:t xml:space="preserve">"path/to/redshift-jdbc42-2.1.jar"</w:t>
-      </w:r>
-      <w:r>
-        <w:rPr>
-          <w:rStyle w:val="NormalTok"/>
-        </w:rPr>
-        <w:t xml:space="preserve">)</w:t>
-      </w:r>
-      <w:r>
-        <w:br/>
-      </w:r>
-      <w:r>
-        <w:br/>
-      </w:r>
-      <w:r>
-        <w:rPr>
-          <w:rStyle w:val="CommentTok"/>
-        </w:rPr>
-        <w:t xml:space="preserve"># Conexión</w:t>
-      </w:r>
-      <w:r>
-        <w:br/>
-      </w:r>
-      <w:r>
-        <w:rPr>
-          <w:rStyle w:val="NormalTok"/>
-        </w:rPr>
-        <w:t xml:space="preserve">conn </w:t>
-      </w:r>
-      <w:r>
-        <w:rPr>
-          <w:rStyle w:val="OtherTok"/>
-        </w:rPr>
-        <w:t xml:space="preserve">&lt;-</w:t>
-      </w:r>
-      <w:r>
-        <w:rPr>
-          <w:rStyle w:val="NormalTok"/>
-        </w:rPr>
-        <w:t xml:space="preserve"> </w:t>
-      </w:r>
-      <w:r>
-        <w:rPr>
-          <w:rStyle w:val="FunctionTok"/>
-        </w:rPr>
-        <w:t xml:space="preserve">dbConnect</w:t>
-      </w:r>
-      <w:r>
-        <w:rPr>
-          <w:rStyle w:val="NormalTok"/>
-        </w:rPr>
-        <w:t xml:space="preserve">(drv,</w:t>
-      </w:r>
-      <w:r>
-        <w:br/>
-      </w:r>
-      <w:r>
-        <w:rPr>
-          <w:rStyle w:val="NormalTok"/>
-        </w:rPr>
-        <w:t xml:space="preserve">                  </w:t>
-      </w:r>
-      <w:r>
-        <w:rPr>
-          <w:rStyle w:val="StringTok"/>
-        </w:rPr>
-        <w:t xml:space="preserve">"jdbc:redshift://cluster.region.redshift.amazonaws.com:5439/database"</w:t>
-      </w:r>
-      <w:r>
-        <w:rPr>
-          <w:rStyle w:val="NormalTok"/>
-        </w:rPr>
-        <w:t xml:space="preserve">,</w:t>
-      </w:r>
-      <w:r>
-        <w:br/>
-      </w:r>
-      <w:r>
-        <w:rPr>
-          <w:rStyle w:val="NormalTok"/>
-        </w:rPr>
-        <w:t xml:space="preserve">                  </w:t>
-      </w:r>
-      <w:r>
-        <w:rPr>
-          <w:rStyle w:val="StringTok"/>
-        </w:rPr>
-        <w:t xml:space="preserve">"user"</w:t>
-      </w:r>
-      <w:r>
-        <w:rPr>
-          <w:rStyle w:val="NormalTok"/>
-        </w:rPr>
-        <w:t xml:space="preserve">, </w:t>
-      </w:r>
-      <w:r>
-        <w:rPr>
-          <w:rStyle w:val="StringTok"/>
-        </w:rPr>
-        <w:t xml:space="preserve">"password"</w:t>
-      </w:r>
-      <w:r>
-        <w:rPr>
-          <w:rStyle w:val="NormalTok"/>
-        </w:rPr>
-        <w:t xml:space="preserve">)</w:t>
-      </w:r>
-      <w:r>
-        <w:br/>
-      </w:r>
-      <w:r>
-        <w:br/>
-      </w:r>
-      <w:r>
-        <w:rPr>
-          <w:rStyle w:val="CommentTok"/>
-        </w:rPr>
-        <w:t xml:space="preserve"># Queries</w:t>
-      </w:r>
-      <w:r>
-        <w:br/>
-      </w:r>
-      <w:r>
-        <w:rPr>
-          <w:rStyle w:val="NormalTok"/>
-        </w:rPr>
-        <w:t xml:space="preserve">data </w:t>
-      </w:r>
-      <w:r>
-        <w:rPr>
-          <w:rStyle w:val="OtherTok"/>
-        </w:rPr>
-        <w:t xml:space="preserve">&lt;-</w:t>
-      </w:r>
-      <w:r>
-        <w:rPr>
-          <w:rStyle w:val="NormalTok"/>
-        </w:rPr>
-        <w:t xml:space="preserve"> </w:t>
-      </w:r>
-      <w:r>
-        <w:rPr>
-          <w:rStyle w:val="FunctionTok"/>
-        </w:rPr>
-        <w:t xml:space="preserve">dbGetQuery</w:t>
-      </w:r>
-      <w:r>
-        <w:rPr>
-          <w:rStyle w:val="NormalTok"/>
-        </w:rPr>
-        <w:t xml:space="preserve">(conn, </w:t>
-      </w:r>
-      <w:r>
-        <w:rPr>
-          <w:rStyle w:val="StringTok"/>
-        </w:rPr>
-        <w:t xml:space="preserve">"SELECT * FROM ventas WHERE fecha &gt;= '2024-01-01'"</w:t>
-      </w:r>
-      <w:r>
-        <w:rPr>
-          <w:rStyle w:val="NormalTok"/>
-        </w:rPr>
-        <w:t xml:space="preserve">)</w:t>
-      </w:r>
-    </w:p>
-    <w:bookmarkEnd w:id="15"/>
-    <w:bookmarkStart w:id="16" w:name="método-2-rpostgres-más-eficiente"/>
-    <w:p>
-      <w:pPr>
-        <w:pStyle w:val="Heading4"/>
-      </w:pPr>
-      <w:r>
-        <w:t xml:space="preserve">Método 2: RPostgres (Más Eficiente)</w:t>
-      </w:r>
-    </w:p>
-    <w:p>
-      <w:pPr>
-        <w:pStyle w:val="SourceCode"/>
-      </w:pPr>
-      <w:r>
-        <w:rPr>
-          <w:rStyle w:val="FunctionTok"/>
-        </w:rPr>
-        <w:t xml:space="preserve">library</w:t>
-      </w:r>
-      <w:r>
-        <w:rPr>
-          <w:rStyle w:val="NormalTok"/>
-        </w:rPr>
-        <w:t xml:space="preserve">(RPostgres)</w:t>
-      </w:r>
-      <w:r>
-        <w:br/>
-      </w:r>
-      <w:r>
-        <w:br/>
-      </w:r>
-      <w:r>
-        <w:rPr>
-          <w:rStyle w:val="CommentTok"/>
-        </w:rPr>
-        <w:t xml:space="preserve"># Redshift es compatible con protocolo PostgreSQL</w:t>
-      </w:r>
-      <w:r>
-        <w:br/>
-      </w:r>
-      <w:r>
-        <w:rPr>
-          <w:rStyle w:val="NormalTok"/>
-        </w:rPr>
-        <w:t xml:space="preserve">conn </w:t>
-      </w:r>
-      <w:r>
-        <w:rPr>
-          <w:rStyle w:val="OtherTok"/>
-        </w:rPr>
-        <w:t xml:space="preserve">&lt;-</w:t>
-      </w:r>
-      <w:r>
-        <w:rPr>
-          <w:rStyle w:val="NormalTok"/>
-        </w:rPr>
-        <w:t xml:space="preserve"> </w:t>
-      </w:r>
-      <w:r>
-        <w:rPr>
-          <w:rStyle w:val="FunctionTok"/>
-        </w:rPr>
-        <w:t xml:space="preserve">dbConnect</w:t>
-      </w:r>
-      <w:r>
-        <w:rPr>
-          <w:rStyle w:val="NormalTok"/>
-        </w:rPr>
-        <w:t xml:space="preserve">(RPostgres</w:t>
-      </w:r>
-      <w:r>
-        <w:rPr>
-          <w:rStyle w:val="SpecialCharTok"/>
-        </w:rPr>
-        <w:t xml:space="preserve">::</w:t>
-      </w:r>
-      <w:r>
-        <w:rPr>
-          <w:rStyle w:val="FunctionTok"/>
-        </w:rPr>
-        <w:t xml:space="preserve">Postgres</w:t>
-      </w:r>
-      <w:r>
-        <w:rPr>
-          <w:rStyle w:val="NormalTok"/>
-        </w:rPr>
-        <w:t xml:space="preserve">(),</w:t>
-      </w:r>
-      <w:r>
-        <w:br/>
-      </w:r>
-      <w:r>
-        <w:rPr>
-          <w:rStyle w:val="NormalTok"/>
-        </w:rPr>
-        <w:t xml:space="preserve">                  </w:t>
-      </w:r>
-      <w:r>
-        <w:rPr>
-          <w:rStyle w:val="AttributeTok"/>
-        </w:rPr>
-        <w:t xml:space="preserve">host =</w:t>
-      </w:r>
-      <w:r>
-        <w:rPr>
-          <w:rStyle w:val="NormalTok"/>
-        </w:rPr>
-        <w:t xml:space="preserve"> </w:t>
-      </w:r>
-      <w:r>
-        <w:rPr>
-          <w:rStyle w:val="StringTok"/>
-        </w:rPr>
-        <w:t xml:space="preserve">"cluster.region.redshift.amazonaws.com"</w:t>
-      </w:r>
-      <w:r>
-        <w:rPr>
-          <w:rStyle w:val="NormalTok"/>
-        </w:rPr>
-        <w:t xml:space="preserve">,</w:t>
-      </w:r>
-      <w:r>
-        <w:br/>
-      </w:r>
-      <w:r>
-        <w:rPr>
-          <w:rStyle w:val="NormalTok"/>
-        </w:rPr>
-        <w:t xml:space="preserve">                  </w:t>
-      </w:r>
-      <w:r>
-        <w:rPr>
-          <w:rStyle w:val="AttributeTok"/>
-        </w:rPr>
-        <w:t xml:space="preserve">port =</w:t>
-      </w:r>
-      <w:r>
-        <w:rPr>
-          <w:rStyle w:val="NormalTok"/>
-        </w:rPr>
-        <w:t xml:space="preserve"> </w:t>
-      </w:r>
-      <w:r>
-        <w:rPr>
-          <w:rStyle w:val="DecValTok"/>
-        </w:rPr>
-        <w:t xml:space="preserve">5439</w:t>
-      </w:r>
-      <w:r>
-        <w:rPr>
-          <w:rStyle w:val="NormalTok"/>
-        </w:rPr>
-        <w:t xml:space="preserve">,</w:t>
-      </w:r>
-      <w:r>
-        <w:br/>
-      </w:r>
-      <w:r>
-        <w:rPr>
-          <w:rStyle w:val="NormalTok"/>
-        </w:rPr>
-        <w:t xml:space="preserve">                  </w:t>
-      </w:r>
-      <w:r>
-        <w:rPr>
-          <w:rStyle w:val="AttributeTok"/>
-        </w:rPr>
-        <w:t xml:space="preserve">user =</w:t>
-      </w:r>
-      <w:r>
-        <w:rPr>
-          <w:rStyle w:val="NormalTok"/>
-        </w:rPr>
-        <w:t xml:space="preserve"> </w:t>
-      </w:r>
-      <w:r>
-        <w:rPr>
-          <w:rStyle w:val="StringTok"/>
-        </w:rPr>
-        <w:t xml:space="preserve">"user"</w:t>
-      </w:r>
-      <w:r>
-        <w:rPr>
-          <w:rStyle w:val="NormalTok"/>
-        </w:rPr>
-        <w:t xml:space="preserve">,</w:t>
-      </w:r>
-      <w:r>
-        <w:br/>
-      </w:r>
-      <w:r>
-        <w:rPr>
-          <w:rStyle w:val="NormalTok"/>
-        </w:rPr>
-        <w:t xml:space="preserve">                  </w:t>
-      </w:r>
-      <w:r>
-        <w:rPr>
-          <w:rStyle w:val="AttributeTok"/>
-        </w:rPr>
-        <w:t xml:space="preserve">password =</w:t>
-      </w:r>
-      <w:r>
-        <w:rPr>
-          <w:rStyle w:val="NormalTok"/>
-        </w:rPr>
-        <w:t xml:space="preserve"> </w:t>
-      </w:r>
-      <w:r>
-        <w:rPr>
-          <w:rStyle w:val="StringTok"/>
-        </w:rPr>
-        <w:t xml:space="preserve">"password"</w:t>
-      </w:r>
-      <w:r>
-        <w:rPr>
-          <w:rStyle w:val="NormalTok"/>
-        </w:rPr>
-        <w:t xml:space="preserve">,</w:t>
-      </w:r>
-      <w:r>
-        <w:br/>
-      </w:r>
-      <w:r>
-        <w:rPr>
-          <w:rStyle w:val="NormalTok"/>
-        </w:rPr>
-        <w:t xml:space="preserve">                  </w:t>
-      </w:r>
-      <w:r>
-        <w:rPr>
-          <w:rStyle w:val="AttributeTok"/>
-        </w:rPr>
-        <w:t xml:space="preserve">dbname =</w:t>
-      </w:r>
-      <w:r>
-        <w:rPr>
-          <w:rStyle w:val="NormalTok"/>
-        </w:rPr>
-        <w:t xml:space="preserve"> </w:t>
-      </w:r>
-      <w:r>
-        <w:rPr>
-          <w:rStyle w:val="StringTok"/>
-        </w:rPr>
-        <w:t xml:space="preserve">"database"</w:t>
-      </w:r>
-      <w:r>
-        <w:rPr>
-          <w:rStyle w:val="NormalTok"/>
-        </w:rPr>
-        <w:t xml:space="preserve">,</w:t>
-      </w:r>
-      <w:r>
-        <w:br/>
-      </w:r>
-      <w:r>
-        <w:rPr>
-          <w:rStyle w:val="NormalTok"/>
-        </w:rPr>
-        <w:t xml:space="preserve">                  </w:t>
-      </w:r>
-      <w:r>
-        <w:rPr>
-          <w:rStyle w:val="AttributeTok"/>
-        </w:rPr>
-        <w:t xml:space="preserve">sslmode =</w:t>
-      </w:r>
-      <w:r>
-        <w:rPr>
-          <w:rStyle w:val="NormalTok"/>
-        </w:rPr>
-        <w:t xml:space="preserve"> </w:t>
-      </w:r>
-      <w:r>
-        <w:rPr>
-          <w:rStyle w:val="StringTok"/>
-        </w:rPr>
-        <w:t xml:space="preserve">'require'</w:t>
-      </w:r>
-      <w:r>
-        <w:rPr>
-          <w:rStyle w:val="NormalTok"/>
-        </w:rPr>
-        <w:t xml:space="preserve">)</w:t>
-      </w:r>
-    </w:p>
-    <w:bookmarkEnd w:id="16"/>
-    <w:bookmarkStart w:id="17" w:name="método-3-odbc"/>
-    <w:p>
-      <w:pPr>
-        <w:pStyle w:val="Heading4"/>
-      </w:pPr>
-      <w:r>
-        <w:t xml:space="preserve">Método 3: ODBC</w:t>
-      </w:r>
-    </w:p>
-    <w:p>
-      <w:pPr>
-        <w:pStyle w:val="SourceCode"/>
-      </w:pPr>
-      <w:r>
-        <w:rPr>
-          <w:rStyle w:val="FunctionTok"/>
-        </w:rPr>
-        <w:t xml:space="preserve">library</w:t>
-      </w:r>
-      <w:r>
-        <w:rPr>
-          <w:rStyle w:val="NormalTok"/>
-        </w:rPr>
-        <w:t xml:space="preserve">(odbc)</w:t>
-      </w:r>
-      <w:r>
-        <w:br/>
-      </w:r>
-      <w:r>
-        <w:rPr>
-          <w:rStyle w:val="FunctionTok"/>
-        </w:rPr>
-        <w:t xml:space="preserve">library</w:t>
-      </w:r>
-      <w:r>
-        <w:rPr>
-          <w:rStyle w:val="NormalTok"/>
-        </w:rPr>
-        <w:t xml:space="preserve">(DBI)</w:t>
-      </w:r>
-      <w:r>
-        <w:br/>
-      </w:r>
-      <w:r>
-        <w:br/>
-      </w:r>
-      <w:r>
-        <w:rPr>
-          <w:rStyle w:val="NormalTok"/>
-        </w:rPr>
-        <w:t xml:space="preserve">conn </w:t>
-      </w:r>
-      <w:r>
-        <w:rPr>
-          <w:rStyle w:val="OtherTok"/>
-        </w:rPr>
-        <w:t xml:space="preserve">&lt;-</w:t>
-      </w:r>
-      <w:r>
-        <w:rPr>
-          <w:rStyle w:val="NormalTok"/>
-        </w:rPr>
-        <w:t xml:space="preserve"> </w:t>
-      </w:r>
-      <w:r>
-        <w:rPr>
-          <w:rStyle w:val="FunctionTok"/>
-        </w:rPr>
-        <w:t xml:space="preserve">dbConnect</w:t>
-      </w:r>
-      <w:r>
-        <w:rPr>
-          <w:rStyle w:val="NormalTok"/>
-        </w:rPr>
-        <w:t xml:space="preserve">(odbc</w:t>
-      </w:r>
-      <w:r>
-        <w:rPr>
-          <w:rStyle w:val="SpecialCharTok"/>
-        </w:rPr>
-        <w:t xml:space="preserve">::</w:t>
-      </w:r>
-      <w:r>
-        <w:rPr>
-          <w:rStyle w:val="FunctionTok"/>
-        </w:rPr>
-        <w:t xml:space="preserve">odbc</w:t>
-      </w:r>
-      <w:r>
-        <w:rPr>
-          <w:rStyle w:val="NormalTok"/>
-        </w:rPr>
-        <w:t xml:space="preserve">(),</w:t>
-      </w:r>
-      <w:r>
-        <w:br/>
-      </w:r>
-      <w:r>
-        <w:rPr>
-          <w:rStyle w:val="NormalTok"/>
-        </w:rPr>
-        <w:t xml:space="preserve">                  </w:t>
-      </w:r>
-      <w:r>
-        <w:rPr>
-          <w:rStyle w:val="AttributeTok"/>
-        </w:rPr>
-        <w:t xml:space="preserve">Driver =</w:t>
-      </w:r>
-      <w:r>
-        <w:rPr>
-          <w:rStyle w:val="NormalTok"/>
-        </w:rPr>
-        <w:t xml:space="preserve"> </w:t>
-      </w:r>
-      <w:r>
-        <w:rPr>
-          <w:rStyle w:val="StringTok"/>
-        </w:rPr>
-        <w:t xml:space="preserve">"Amazon Redshift (x64)"</w:t>
-      </w:r>
-      <w:r>
-        <w:rPr>
-          <w:rStyle w:val="NormalTok"/>
-        </w:rPr>
-        <w:t xml:space="preserve">,</w:t>
-      </w:r>
-      <w:r>
-        <w:br/>
-      </w:r>
-      <w:r>
-        <w:rPr>
-          <w:rStyle w:val="NormalTok"/>
-        </w:rPr>
-        <w:t xml:space="preserve">                  </w:t>
-      </w:r>
-      <w:r>
-        <w:rPr>
-          <w:rStyle w:val="AttributeTok"/>
-        </w:rPr>
-        <w:t xml:space="preserve">Server =</w:t>
-      </w:r>
-      <w:r>
-        <w:rPr>
-          <w:rStyle w:val="NormalTok"/>
-        </w:rPr>
-        <w:t xml:space="preserve"> </w:t>
-      </w:r>
-      <w:r>
-        <w:rPr>
-          <w:rStyle w:val="StringTok"/>
-        </w:rPr>
-        <w:t xml:space="preserve">"cluster.region.redshift.amazonaws.com"</w:t>
-      </w:r>
-      <w:r>
-        <w:rPr>
-          <w:rStyle w:val="NormalTok"/>
-        </w:rPr>
-        <w:t xml:space="preserve">,</w:t>
-      </w:r>
-      <w:r>
-        <w:br/>
-      </w:r>
-      <w:r>
-        <w:rPr>
-          <w:rStyle w:val="NormalTok"/>
-        </w:rPr>
-        <w:t xml:space="preserve">                  </w:t>
-      </w:r>
-      <w:r>
-        <w:rPr>
-          <w:rStyle w:val="AttributeTok"/>
-        </w:rPr>
-        <w:t xml:space="preserve">Database =</w:t>
-      </w:r>
-      <w:r>
-        <w:rPr>
-          <w:rStyle w:val="NormalTok"/>
-        </w:rPr>
-        <w:t xml:space="preserve"> </w:t>
-      </w:r>
-      <w:r>
-        <w:rPr>
-          <w:rStyle w:val="StringTok"/>
-        </w:rPr>
-        <w:t xml:space="preserve">"database"</w:t>
-      </w:r>
-      <w:r>
-        <w:rPr>
-          <w:rStyle w:val="NormalTok"/>
-        </w:rPr>
-        <w:t xml:space="preserve">,</w:t>
-      </w:r>
-      <w:r>
-        <w:br/>
-      </w:r>
-      <w:r>
-        <w:rPr>
-          <w:rStyle w:val="NormalTok"/>
-        </w:rPr>
-        <w:t xml:space="preserve">                  </w:t>
-      </w:r>
-      <w:r>
-        <w:rPr>
-          <w:rStyle w:val="AttributeTok"/>
-        </w:rPr>
-        <w:t xml:space="preserve">UID =</w:t>
-      </w:r>
-      <w:r>
-        <w:rPr>
-          <w:rStyle w:val="NormalTok"/>
-        </w:rPr>
-        <w:t xml:space="preserve"> </w:t>
-      </w:r>
-      <w:r>
-        <w:rPr>
-          <w:rStyle w:val="StringTok"/>
-        </w:rPr>
-        <w:t xml:space="preserve">"user"</w:t>
-      </w:r>
-      <w:r>
-        <w:rPr>
-          <w:rStyle w:val="NormalTok"/>
-        </w:rPr>
-        <w:t xml:space="preserve">,</w:t>
-      </w:r>
-      <w:r>
-        <w:br/>
-      </w:r>
-      <w:r>
-        <w:rPr>
-          <w:rStyle w:val="NormalTok"/>
-        </w:rPr>
-        <w:t xml:space="preserve">                  </w:t>
-      </w:r>
-      <w:r>
-        <w:rPr>
-          <w:rStyle w:val="AttributeTok"/>
-        </w:rPr>
-        <w:t xml:space="preserve">PWD =</w:t>
-      </w:r>
-      <w:r>
-        <w:rPr>
-          <w:rStyle w:val="NormalTok"/>
-        </w:rPr>
-        <w:t xml:space="preserve"> </w:t>
-      </w:r>
-      <w:r>
-        <w:rPr>
-          <w:rStyle w:val="StringTok"/>
-        </w:rPr>
-        <w:t xml:space="preserve">"password"</w:t>
-      </w:r>
-      <w:r>
-        <w:rPr>
-          <w:rStyle w:val="NormalTok"/>
-        </w:rPr>
-        <w:t xml:space="preserve">,</w:t>
-      </w:r>
-      <w:r>
-        <w:br/>
-      </w:r>
-      <w:r>
-        <w:rPr>
-          <w:rStyle w:val="NormalTok"/>
-        </w:rPr>
-        <w:t xml:space="preserve">                  </w:t>
-      </w:r>
-      <w:r>
-        <w:rPr>
-          <w:rStyle w:val="AttributeTok"/>
-        </w:rPr>
-        <w:t xml:space="preserve">Port =</w:t>
-      </w:r>
-      <w:r>
-        <w:rPr>
-          <w:rStyle w:val="NormalTok"/>
-        </w:rPr>
-        <w:t xml:space="preserve"> </w:t>
-      </w:r>
-      <w:r>
-        <w:rPr>
-          <w:rStyle w:val="DecValTok"/>
-        </w:rPr>
-        <w:t xml:space="preserve">5439</w:t>
-      </w:r>
-      <w:r>
-        <w:rPr>
-          <w:rStyle w:val="NormalTok"/>
-        </w:rPr>
-        <w:t xml:space="preserve">)</w:t>
-      </w:r>
-    </w:p>
-    <w:bookmarkEnd w:id="17"/>
-    <w:bookmarkStart w:id="18" w:name="Xc95a2b133d425087739ad6af870cbe5c2f0c756"/>
-    <w:p>
-      <w:pPr>
-        <w:pStyle w:val="Heading4"/>
-      </w:pPr>
-      <w:r>
-        <w:t xml:space="preserve">Método 4: redshiftTools (Para Operaciones Masivas)</w:t>
-      </w:r>
-    </w:p>
-    <w:p>
-      <w:pPr>
-        <w:pStyle w:val="SourceCode"/>
-      </w:pPr>
-      <w:r>
-        <w:rPr>
-          <w:rStyle w:val="FunctionTok"/>
-        </w:rPr>
-        <w:t xml:space="preserve">library</w:t>
-      </w:r>
-      <w:r>
-        <w:rPr>
-          <w:rStyle w:val="NormalTok"/>
-        </w:rPr>
-        <w:t xml:space="preserve">(redshiftTools)</w:t>
-      </w:r>
-      <w:r>
-        <w:br/>
-      </w:r>
-      <w:r>
-        <w:br/>
-      </w:r>
-      <w:r>
-        <w:rPr>
-          <w:rStyle w:val="CommentTok"/>
-        </w:rPr>
-        <w:t xml:space="preserve"># Bulk upload desde R a Redshift</w:t>
-      </w:r>
-      <w:r>
-        <w:br/>
-      </w:r>
-      <w:r>
-        <w:rPr>
-          <w:rStyle w:val="FunctionTok"/>
-        </w:rPr>
-        <w:t xml:space="preserve">rs_upsert_table</w:t>
-      </w:r>
-      <w:r>
-        <w:rPr>
-          <w:rStyle w:val="NormalTok"/>
-        </w:rPr>
-        <w:t xml:space="preserve">(df,</w:t>
-      </w:r>
-      <w:r>
-        <w:br/>
-      </w:r>
-      <w:r>
-        <w:rPr>
-          <w:rStyle w:val="NormalTok"/>
-        </w:rPr>
-        <w:t xml:space="preserve">                </w:t>
-      </w:r>
-      <w:r>
-        <w:rPr>
-          <w:rStyle w:val="AttributeTok"/>
-        </w:rPr>
-        <w:t xml:space="preserve">dbcon =</w:t>
-      </w:r>
-      <w:r>
-        <w:rPr>
-          <w:rStyle w:val="NormalTok"/>
-        </w:rPr>
-        <w:t xml:space="preserve"> conn,</w:t>
-      </w:r>
-      <w:r>
-        <w:br/>
-      </w:r>
-      <w:r>
-        <w:rPr>
-          <w:rStyle w:val="NormalTok"/>
-        </w:rPr>
-        <w:t xml:space="preserve">                </w:t>
-      </w:r>
-      <w:r>
-        <w:rPr>
-          <w:rStyle w:val="AttributeTok"/>
-        </w:rPr>
-        <w:t xml:space="preserve">tableName =</w:t>
-      </w:r>
-      <w:r>
-        <w:rPr>
-          <w:rStyle w:val="NormalTok"/>
-        </w:rPr>
-        <w:t xml:space="preserve"> </w:t>
-      </w:r>
-      <w:r>
-        <w:rPr>
-          <w:rStyle w:val="StringTok"/>
-        </w:rPr>
-        <w:t xml:space="preserve">"mi_tabla"</w:t>
-      </w:r>
-      <w:r>
-        <w:rPr>
-          <w:rStyle w:val="NormalTok"/>
-        </w:rPr>
-        <w:t xml:space="preserve">,</w:t>
-      </w:r>
-      <w:r>
-        <w:br/>
-      </w:r>
-      <w:r>
-        <w:rPr>
-          <w:rStyle w:val="NormalTok"/>
-        </w:rPr>
-        <w:t xml:space="preserve">                </w:t>
-      </w:r>
-      <w:r>
-        <w:rPr>
-          <w:rStyle w:val="AttributeTok"/>
-        </w:rPr>
-        <w:t xml:space="preserve">keys =</w:t>
-      </w:r>
-      <w:r>
-        <w:rPr>
-          <w:rStyle w:val="NormalTok"/>
-        </w:rPr>
-        <w:t xml:space="preserve"> </w:t>
-      </w:r>
-      <w:r>
-        <w:rPr>
-          <w:rStyle w:val="FunctionTok"/>
-        </w:rPr>
-        <w:t xml:space="preserve">c</w:t>
-      </w:r>
-      <w:r>
-        <w:rPr>
-          <w:rStyle w:val="NormalTok"/>
-        </w:rPr>
-        <w:t xml:space="preserve">(</w:t>
-      </w:r>
-      <w:r>
-        <w:rPr>
-          <w:rStyle w:val="StringTok"/>
-        </w:rPr>
-        <w:t xml:space="preserve">"id"</w:t>
-      </w:r>
-      <w:r>
-        <w:rPr>
-          <w:rStyle w:val="NormalTok"/>
-        </w:rPr>
-        <w:t xml:space="preserve">))</w:t>
-      </w:r>
-    </w:p>
-    <w:p>
-      <w:pPr>
-        <w:pStyle w:val="FirstParagraph"/>
-      </w:pPr>
-      <w:r>
-        <w:rPr>
-          <w:b/>
-          <w:bCs/>
-        </w:rPr>
-        <w:t xml:space="preserve">Fuentes Verificadas</w:t>
-      </w:r>
-      <w:r>
-        <w:t xml:space="preserve"> </w:t>
-      </w:r>
-      <w:r>
-        <w:t xml:space="preserve">(Nov 2025):</w:t>
-      </w:r>
-      <w:r>
-        <w:t xml:space="preserve"> </w:t>
-      </w:r>
-      <w:r>
-        <w:t xml:space="preserve">- AWS Blog oficial:</w:t>
-      </w:r>
-      <w:r>
-        <w:t xml:space="preserve"> </w:t>
-      </w:r>
-      <w:r>
-        <w:t xml:space="preserve">“Connecting R with Amazon Redshift”</w:t>
-      </w:r>
-      <w:r>
-        <w:t xml:space="preserve"> </w:t>
-      </w:r>
-      <w:r>
-        <w:t xml:space="preserve">- Progress DataDirect Tutorial</w:t>
-      </w:r>
-      <w:r>
-        <w:t xml:space="preserve"> </w:t>
-      </w:r>
-      <w:r>
-        <w:t xml:space="preserve">- Posit (RStudio) Professional Drivers</w:t>
-      </w:r>
-      <w:r>
-        <w:t xml:space="preserve"> </w:t>
-      </w:r>
-      <w:r>
-        <w:t xml:space="preserve">- Paquetes R en CRAN: RJDBC, RPostgres, DBI, odbc</w:t>
-      </w:r>
-    </w:p>
-    <w:p>
-      <w:pPr>
-        <w:pStyle w:val="BodyText"/>
-      </w:pPr>
-      <w:r>
-        <w:rPr>
-          <w:b/>
-          <w:bCs/>
-        </w:rPr>
-        <w:t xml:space="preserve">Conclusión para MEGARED</w:t>
-      </w:r>
-      <w:r>
-        <w:t xml:space="preserve">: Los 4-5 usuarios de BI pueden seguir usando sus scripts de R sin modificación, conectándose a Redshift igual que lo harían a PostgreSQL.</w:t>
-      </w:r>
-    </w:p>
-    <w:p>
-      <w:r>
-        <w:pict>
-          <v:rect style="width:0;height:1.5pt" o:hralign="center" o:hrstd="t" o:hr="t"/>
-        </w:pict>
-      </w:r>
-    </w:p>
-    <w:bookmarkEnd w:id="18"/>
-    <w:bookmarkEnd w:id="19"/>
-    <w:bookmarkEnd w:id="20"/>
-    <w:bookmarkStart w:id="23" w:name="arquitectura-técnica"/>
-    <w:p>
-      <w:pPr>
-        <w:pStyle w:val="Heading2"/>
-      </w:pPr>
-      <w:r>
-        <w:t xml:space="preserve">ARQUITECTURA TÉCNICA</w:t>
-      </w:r>
-    </w:p>
-    <w:bookmarkStart w:id="21" w:name="diagrama-arquitectura-aws-propuesto"/>
-    <w:p>
-      <w:pPr>
-        <w:pStyle w:val="Heading3"/>
-      </w:pPr>
-      <w:r>
-        <w:t xml:space="preserve">Diagrama Arquitectura AWS Propuesto</w:t>
-      </w:r>
-    </w:p>
-    <w:p>
-      <w:pPr>
-        <w:pStyle w:val="FirstParagraph"/>
-      </w:pPr>
-      <w:r>
-        <w:rPr>
-          <w:b/>
-          <w:bCs/>
-        </w:rPr>
-        <w:t xml:space="preserve">[INSERTAR IMAGEN DE ARQUITECTURA AQUÍ]</w:t>
-      </w:r>
-    </w:p>
-    <w:bookmarkEnd w:id="21"/>
-    <w:bookmarkStart w:id="22" w:name="flujo-de-datos-detallado"/>
-    <w:p>
-      <w:pPr>
-        <w:pStyle w:val="Heading3"/>
-      </w:pPr>
-      <w:r>
-        <w:t xml:space="preserve">Flujo de Datos Detallado</w:t>
-      </w:r>
-    </w:p>
-    <w:p>
-      <w:pPr>
-        <w:pStyle w:val="FirstParagraph"/>
-      </w:pPr>
-      <w:r>
-        <w:rPr>
-          <w:b/>
-          <w:bCs/>
-        </w:rPr>
-        <w:t xml:space="preserve">1. Extracción (AWS Glue)</w:t>
-      </w:r>
-      <w:r>
-        <w:t xml:space="preserve"> </w:t>
-      </w:r>
-      <w:r>
-        <w:t xml:space="preserve">- Conexión ODBC a SQL Server + MySQL on-premise</w:t>
-      </w:r>
-      <w:r>
-        <w:t xml:space="preserve"> </w:t>
-      </w:r>
-      <w:r>
-        <w:t xml:space="preserve">- Extracción incremental 2-3x/día (solo registros nuevos/modificados)</w:t>
-      </w:r>
-      <w:r>
-        <w:t xml:space="preserve"> </w:t>
-      </w:r>
-      <w:r>
-        <w:t xml:space="preserve">- Duración: ~20-30 minutos por job</w:t>
-      </w:r>
-      <w:r>
-        <w:t xml:space="preserve"> </w:t>
-      </w:r>
-      <w:r>
-        <w:t xml:space="preserve">- Costo: $0.44/DPU-hora × 2 DPUs × 0.5 hr × 3 jobs × 30 días = ~$20/mes</w:t>
-      </w:r>
-    </w:p>
-    <w:p>
-      <w:pPr>
-        <w:pStyle w:val="BodyText"/>
-      </w:pPr>
-      <w:r>
-        <w:rPr>
-          <w:b/>
-          <w:bCs/>
-        </w:rPr>
-        <w:t xml:space="preserve">2. Transformación (AWS Glue)</w:t>
-      </w:r>
-      <w:r>
-        <w:t xml:space="preserve"> </w:t>
-      </w:r>
-      <w:r>
-        <w:t xml:space="preserve">- Limpieza de datos (nulls, duplicados)</w:t>
-      </w:r>
-      <w:r>
-        <w:t xml:space="preserve"> </w:t>
-      </w:r>
-      <w:r>
-        <w:t xml:space="preserve">- Normalización de formatos</w:t>
-      </w:r>
-      <w:r>
-        <w:t xml:space="preserve"> </w:t>
-      </w:r>
-      <w:r>
-        <w:t xml:space="preserve">- Joins entre SQL Server + MySQL</w:t>
-      </w:r>
-      <w:r>
-        <w:t xml:space="preserve"> </w:t>
-      </w:r>
-      <w:r>
-        <w:t xml:space="preserve">- Cálculos derivados (totales, agregados)</w:t>
-      </w:r>
-    </w:p>
-    <w:p>
-      <w:pPr>
-        <w:pStyle w:val="BodyText"/>
-      </w:pPr>
-      <w:r>
-        <w:rPr>
-          <w:b/>
-          <w:bCs/>
-        </w:rPr>
-        <w:t xml:space="preserve">3. Carga (S3 → Redshift)</w:t>
-      </w:r>
-      <w:r>
-        <w:t xml:space="preserve"> </w:t>
-      </w:r>
-      <w:r>
-        <w:t xml:space="preserve">- Staging en S3 (formato Parquet comprimido)</w:t>
-      </w:r>
-      <w:r>
-        <w:t xml:space="preserve"> </w:t>
-      </w:r>
-      <w:r>
-        <w:t xml:space="preserve">- COPY command de S3 a Redshift (paralelo, rápido)</w:t>
-      </w:r>
-      <w:r>
-        <w:t xml:space="preserve"> </w:t>
-      </w:r>
-      <w:r>
-        <w:t xml:space="preserve">- Actualización de tablas fact/dimension</w:t>
-      </w:r>
-    </w:p>
-    <w:p>
-      <w:pPr>
-        <w:pStyle w:val="BodyText"/>
-      </w:pPr>
-      <w:r>
-        <w:rPr>
-          <w:b/>
-          <w:bCs/>
-        </w:rPr>
-        <w:t xml:space="preserve">4. Consulta (QuickSight + R → Redshift)</w:t>
-      </w:r>
-      <w:r>
-        <w:t xml:space="preserve"> </w:t>
-      </w:r>
-      <w:r>
-        <w:t xml:space="preserve">- QuickSight: Conexión JDBC nativa a Redshift</w:t>
-      </w:r>
-      <w:r>
-        <w:t xml:space="preserve"> </w:t>
-      </w:r>
-      <w:r>
-        <w:t xml:space="preserve">- R: RJDBC o RPostgres (compatible PostgreSQL)</w:t>
-      </w:r>
-      <w:r>
-        <w:t xml:space="preserve"> </w:t>
-      </w:r>
-      <w:r>
-        <w:t xml:space="preserve">- Queries optimizados con columnar storage</w:t>
-      </w:r>
-      <w:r>
-        <w:t xml:space="preserve"> </w:t>
-      </w:r>
-      <w:r>
-        <w:t xml:space="preserve">- Performance: &lt;5 segundos queries complejos</w:t>
-      </w:r>
-    </w:p>
-    <w:p>
-      <w:r>
-        <w:pict>
-          <v:rect style="width:0;height:1.5pt" o:hralign="center" o:hrstd="t" o:hr="t"/>
-        </w:pict>
-      </w:r>
-    </w:p>
-    <w:bookmarkEnd w:id="22"/>
-    <w:bookmarkEnd w:id="23"/>
-    <w:bookmarkStart w:id="29" w:name="ventajas-aws-vs-azure-para-megared"/>
-    <w:p>
-      <w:pPr>
-        <w:pStyle w:val="Heading2"/>
-      </w:pPr>
-      <w:r>
-        <w:t xml:space="preserve">VENTAJAS AWS vs AZURE PARA MEGARED</w:t>
-      </w:r>
-    </w:p>
-    <w:bookmarkStart w:id="24" w:name="Xeab039007ee3bbe526fcb72868a92fb16344353"/>
-    <w:p>
-      <w:pPr>
-        <w:pStyle w:val="Heading3"/>
-      </w:pPr>
-      <w:r>
-        <w:t xml:space="preserve">1. Costo: Hasta 8.5x Más Económico + Verdadero</w:t>
-      </w:r>
-      <w:r>
-        <w:t xml:space="preserve"> </w:t>
-      </w:r>
-      <w:r>
-        <w:t xml:space="preserve">“Pagar por Uso”</w:t>
+        <w:t xml:space="preserve">: Sí, R se conecta perfectamente a Redshift mediante 4 métodos verificados:</w:t>
       </w:r>
     </w:p>
     <w:p>
@@ -3944,10 +2665,13 @@
           <w:b/>
           <w:bCs/>
         </w:rPr>
-        <w:t xml:space="preserve">AWS On-Demand (recomendado)</w:t>
-      </w:r>
-      <w:r>
-        <w:t xml:space="preserve">: $112/mes | Azure: $952/mes</w:t>
+        <w:t xml:space="preserve">RJDBC</w:t>
+      </w:r>
+      <w:r>
+        <w:t xml:space="preserve"> </w:t>
+      </w:r>
+      <w:r>
+        <w:t xml:space="preserve">(Recomendado por AWS)</w:t>
       </w:r>
     </w:p>
     <w:p>
@@ -3963,10 +2687,13 @@
           <w:b/>
           <w:bCs/>
         </w:rPr>
-        <w:t xml:space="preserve">AWS 24/7 (conservador)</w:t>
-      </w:r>
-      <w:r>
-        <w:t xml:space="preserve">: $202/mes | Azure: $952/mes</w:t>
+        <w:t xml:space="preserve">RPostgres</w:t>
+      </w:r>
+      <w:r>
+        <w:t xml:space="preserve"> </w:t>
+      </w:r>
+      <w:r>
+        <w:t xml:space="preserve">(Compatible con protocolo PostgreSQL)</w:t>
       </w:r>
     </w:p>
     <w:p>
@@ -3982,10 +2709,13 @@
           <w:b/>
           <w:bCs/>
         </w:rPr>
-        <w:t xml:space="preserve">Ahorro 3 años</w:t>
-      </w:r>
-      <w:r>
-        <w:t xml:space="preserve">: $30,240 (on-demand) o $27,000 (24/7)</w:t>
+        <w:t xml:space="preserve">ODBC</w:t>
+      </w:r>
+      <w:r>
+        <w:t xml:space="preserve"> </w:t>
+      </w:r>
+      <w:r>
+        <w:t xml:space="preserve">(Estándar de conexión)</w:t>
       </w:r>
     </w:p>
     <w:p>
@@ -4001,6 +2731,625 @@
           <w:b/>
           <w:bCs/>
         </w:rPr>
+        <w:t xml:space="preserve">redshiftTools</w:t>
+      </w:r>
+      <w:r>
+        <w:t xml:space="preserve"> </w:t>
+      </w:r>
+      <w:r>
+        <w:t xml:space="preserve">(Para operaciones masivas)</w:t>
+      </w:r>
+    </w:p>
+    <w:p>
+      <w:pPr>
+        <w:pStyle w:val="FirstParagraph"/>
+      </w:pPr>
+      <w:r>
+        <w:rPr>
+          <w:b/>
+          <w:bCs/>
+        </w:rPr>
+        <w:t xml:space="preserve">Ejemplo de conexión simple</w:t>
+      </w:r>
+      <w:r>
+        <w:t xml:space="preserve">:</w:t>
+      </w:r>
+    </w:p>
+    <w:p>
+      <w:pPr>
+        <w:pStyle w:val="SourceCode"/>
+      </w:pPr>
+      <w:r>
+        <w:rPr>
+          <w:rStyle w:val="FunctionTok"/>
+        </w:rPr>
+        <w:t xml:space="preserve">library</w:t>
+      </w:r>
+      <w:r>
+        <w:rPr>
+          <w:rStyle w:val="NormalTok"/>
+        </w:rPr>
+        <w:t xml:space="preserve">(RPostgres)</w:t>
+      </w:r>
+      <w:r>
+        <w:br/>
+      </w:r>
+      <w:r>
+        <w:rPr>
+          <w:rStyle w:val="NormalTok"/>
+        </w:rPr>
+        <w:t xml:space="preserve">conn </w:t>
+      </w:r>
+      <w:r>
+        <w:rPr>
+          <w:rStyle w:val="OtherTok"/>
+        </w:rPr>
+        <w:t xml:space="preserve">&lt;-</w:t>
+      </w:r>
+      <w:r>
+        <w:rPr>
+          <w:rStyle w:val="NormalTok"/>
+        </w:rPr>
+        <w:t xml:space="preserve"> </w:t>
+      </w:r>
+      <w:r>
+        <w:rPr>
+          <w:rStyle w:val="FunctionTok"/>
+        </w:rPr>
+        <w:t xml:space="preserve">dbConnect</w:t>
+      </w:r>
+      <w:r>
+        <w:rPr>
+          <w:rStyle w:val="NormalTok"/>
+        </w:rPr>
+        <w:t xml:space="preserve">(RPostgres</w:t>
+      </w:r>
+      <w:r>
+        <w:rPr>
+          <w:rStyle w:val="SpecialCharTok"/>
+        </w:rPr>
+        <w:t xml:space="preserve">::</w:t>
+      </w:r>
+      <w:r>
+        <w:rPr>
+          <w:rStyle w:val="FunctionTok"/>
+        </w:rPr>
+        <w:t xml:space="preserve">Postgres</w:t>
+      </w:r>
+      <w:r>
+        <w:rPr>
+          <w:rStyle w:val="NormalTok"/>
+        </w:rPr>
+        <w:t xml:space="preserve">(),</w:t>
+      </w:r>
+      <w:r>
+        <w:br/>
+      </w:r>
+      <w:r>
+        <w:rPr>
+          <w:rStyle w:val="NormalTok"/>
+        </w:rPr>
+        <w:t xml:space="preserve">                  </w:t>
+      </w:r>
+      <w:r>
+        <w:rPr>
+          <w:rStyle w:val="AttributeTok"/>
+        </w:rPr>
+        <w:t xml:space="preserve">host =</w:t>
+      </w:r>
+      <w:r>
+        <w:rPr>
+          <w:rStyle w:val="NormalTok"/>
+        </w:rPr>
+        <w:t xml:space="preserve"> </w:t>
+      </w:r>
+      <w:r>
+        <w:rPr>
+          <w:rStyle w:val="StringTok"/>
+        </w:rPr>
+        <w:t xml:space="preserve">"redshift-cluster.region.amazonaws.com"</w:t>
+      </w:r>
+      <w:r>
+        <w:rPr>
+          <w:rStyle w:val="NormalTok"/>
+        </w:rPr>
+        <w:t xml:space="preserve">,</w:t>
+      </w:r>
+      <w:r>
+        <w:br/>
+      </w:r>
+      <w:r>
+        <w:rPr>
+          <w:rStyle w:val="NormalTok"/>
+        </w:rPr>
+        <w:t xml:space="preserve">                  </w:t>
+      </w:r>
+      <w:r>
+        <w:rPr>
+          <w:rStyle w:val="AttributeTok"/>
+        </w:rPr>
+        <w:t xml:space="preserve">port =</w:t>
+      </w:r>
+      <w:r>
+        <w:rPr>
+          <w:rStyle w:val="NormalTok"/>
+        </w:rPr>
+        <w:t xml:space="preserve"> </w:t>
+      </w:r>
+      <w:r>
+        <w:rPr>
+          <w:rStyle w:val="DecValTok"/>
+        </w:rPr>
+        <w:t xml:space="preserve">5439</w:t>
+      </w:r>
+      <w:r>
+        <w:rPr>
+          <w:rStyle w:val="NormalTok"/>
+        </w:rPr>
+        <w:t xml:space="preserve">,</w:t>
+      </w:r>
+      <w:r>
+        <w:br/>
+      </w:r>
+      <w:r>
+        <w:rPr>
+          <w:rStyle w:val="NormalTok"/>
+        </w:rPr>
+        <w:t xml:space="preserve">                  </w:t>
+      </w:r>
+      <w:r>
+        <w:rPr>
+          <w:rStyle w:val="AttributeTok"/>
+        </w:rPr>
+        <w:t xml:space="preserve">dbname =</w:t>
+      </w:r>
+      <w:r>
+        <w:rPr>
+          <w:rStyle w:val="NormalTok"/>
+        </w:rPr>
+        <w:t xml:space="preserve"> </w:t>
+      </w:r>
+      <w:r>
+        <w:rPr>
+          <w:rStyle w:val="StringTok"/>
+        </w:rPr>
+        <w:t xml:space="preserve">"warehouse"</w:t>
+      </w:r>
+      <w:r>
+        <w:rPr>
+          <w:rStyle w:val="NormalTok"/>
+        </w:rPr>
+        <w:t xml:space="preserve">,</w:t>
+      </w:r>
+      <w:r>
+        <w:br/>
+      </w:r>
+      <w:r>
+        <w:rPr>
+          <w:rStyle w:val="NormalTok"/>
+        </w:rPr>
+        <w:t xml:space="preserve">                  </w:t>
+      </w:r>
+      <w:r>
+        <w:rPr>
+          <w:rStyle w:val="AttributeTok"/>
+        </w:rPr>
+        <w:t xml:space="preserve">user =</w:t>
+      </w:r>
+      <w:r>
+        <w:rPr>
+          <w:rStyle w:val="NormalTok"/>
+        </w:rPr>
+        <w:t xml:space="preserve"> </w:t>
+      </w:r>
+      <w:r>
+        <w:rPr>
+          <w:rStyle w:val="StringTok"/>
+        </w:rPr>
+        <w:t xml:space="preserve">"usuario"</w:t>
+      </w:r>
+      <w:r>
+        <w:rPr>
+          <w:rStyle w:val="NormalTok"/>
+        </w:rPr>
+        <w:t xml:space="preserve">,</w:t>
+      </w:r>
+      <w:r>
+        <w:br/>
+      </w:r>
+      <w:r>
+        <w:rPr>
+          <w:rStyle w:val="NormalTok"/>
+        </w:rPr>
+        <w:t xml:space="preserve">                  </w:t>
+      </w:r>
+      <w:r>
+        <w:rPr>
+          <w:rStyle w:val="AttributeTok"/>
+        </w:rPr>
+        <w:t xml:space="preserve">password =</w:t>
+      </w:r>
+      <w:r>
+        <w:rPr>
+          <w:rStyle w:val="NormalTok"/>
+        </w:rPr>
+        <w:t xml:space="preserve"> </w:t>
+      </w:r>
+      <w:r>
+        <w:rPr>
+          <w:rStyle w:val="StringTok"/>
+        </w:rPr>
+        <w:t xml:space="preserve">"contraseña"</w:t>
+      </w:r>
+      <w:r>
+        <w:rPr>
+          <w:rStyle w:val="NormalTok"/>
+        </w:rPr>
+        <w:t xml:space="preserve">)</w:t>
+      </w:r>
+      <w:r>
+        <w:br/>
+      </w:r>
+      <w:r>
+        <w:br/>
+      </w:r>
+      <w:r>
+        <w:rPr>
+          <w:rStyle w:val="CommentTok"/>
+        </w:rPr>
+        <w:t xml:space="preserve"># Consulta de ejemplo</w:t>
+      </w:r>
+      <w:r>
+        <w:br/>
+      </w:r>
+      <w:r>
+        <w:rPr>
+          <w:rStyle w:val="NormalTok"/>
+        </w:rPr>
+        <w:t xml:space="preserve">ventas </w:t>
+      </w:r>
+      <w:r>
+        <w:rPr>
+          <w:rStyle w:val="OtherTok"/>
+        </w:rPr>
+        <w:t xml:space="preserve">&lt;-</w:t>
+      </w:r>
+      <w:r>
+        <w:rPr>
+          <w:rStyle w:val="NormalTok"/>
+        </w:rPr>
+        <w:t xml:space="preserve"> </w:t>
+      </w:r>
+      <w:r>
+        <w:rPr>
+          <w:rStyle w:val="FunctionTok"/>
+        </w:rPr>
+        <w:t xml:space="preserve">dbGetQuery</w:t>
+      </w:r>
+      <w:r>
+        <w:rPr>
+          <w:rStyle w:val="NormalTok"/>
+        </w:rPr>
+        <w:t xml:space="preserve">(conn, </w:t>
+      </w:r>
+      <w:r>
+        <w:rPr>
+          <w:rStyle w:val="StringTok"/>
+        </w:rPr>
+        <w:t xml:space="preserve">"SELECT * FROM ventas WHERE fecha &gt;= '2024-01-01'"</w:t>
+      </w:r>
+      <w:r>
+        <w:rPr>
+          <w:rStyle w:val="NormalTok"/>
+        </w:rPr>
+        <w:t xml:space="preserve">)</w:t>
+      </w:r>
+    </w:p>
+    <w:p>
+      <w:pPr>
+        <w:pStyle w:val="FirstParagraph"/>
+      </w:pPr>
+      <w:r>
+        <w:rPr>
+          <w:b/>
+          <w:bCs/>
+        </w:rPr>
+        <w:t xml:space="preserve">Conclusión</w:t>
+      </w:r>
+      <w:r>
+        <w:t xml:space="preserve">: Los 4-5 usuarios de BI pueden seguir usando sus scripts de R sin modificación, conectándose a Redshift igual que a PostgreSQL.</w:t>
+      </w:r>
+    </w:p>
+    <w:p>
+      <w:r>
+        <w:pict>
+          <v:rect style="width:0;height:1.5pt" o:hralign="center" o:hrstd="t" o:hr="t"/>
+        </w:pict>
+      </w:r>
+    </w:p>
+    <w:bookmarkEnd w:id="15"/>
+    <w:bookmarkEnd w:id="16"/>
+    <w:bookmarkStart w:id="19" w:name="arquitectura-técnica"/>
+    <w:p>
+      <w:pPr>
+        <w:pStyle w:val="Heading2"/>
+      </w:pPr>
+      <w:r>
+        <w:t xml:space="preserve">ARQUITECTURA TÉCNICA</w:t>
+      </w:r>
+    </w:p>
+    <w:bookmarkStart w:id="17" w:name="diagrama-arquitectura-aws-propuesto"/>
+    <w:p>
+      <w:pPr>
+        <w:pStyle w:val="Heading3"/>
+      </w:pPr>
+      <w:r>
+        <w:t xml:space="preserve">Diagrama Arquitectura AWS Propuesto</w:t>
+      </w:r>
+    </w:p>
+    <w:p>
+      <w:pPr>
+        <w:pStyle w:val="FirstParagraph"/>
+      </w:pPr>
+      <w:r>
+        <w:rPr>
+          <w:b/>
+          <w:bCs/>
+        </w:rPr>
+        <w:t xml:space="preserve">[INSERTAR IMAGEN DE ARQUITECTURA AQUÍ]</w:t>
+      </w:r>
+    </w:p>
+    <w:bookmarkEnd w:id="17"/>
+    <w:bookmarkStart w:id="18" w:name="flujo-de-datos-detallado"/>
+    <w:p>
+      <w:pPr>
+        <w:pStyle w:val="Heading3"/>
+      </w:pPr>
+      <w:r>
+        <w:t xml:space="preserve">Flujo de Datos Detallado</w:t>
+      </w:r>
+    </w:p>
+    <w:p>
+      <w:pPr>
+        <w:pStyle w:val="FirstParagraph"/>
+      </w:pPr>
+      <w:r>
+        <w:rPr>
+          <w:b/>
+          <w:bCs/>
+        </w:rPr>
+        <w:t xml:space="preserve">1. Extracción (AWS Glue)</w:t>
+      </w:r>
+      <w:r>
+        <w:t xml:space="preserve"> </w:t>
+      </w:r>
+      <w:r>
+        <w:t xml:space="preserve">- Conexión ODBC a SQL Server + MySQL on-premise</w:t>
+      </w:r>
+      <w:r>
+        <w:t xml:space="preserve"> </w:t>
+      </w:r>
+      <w:r>
+        <w:t xml:space="preserve">- Extracción incremental 2-3x/día (solo registros nuevos/modificados)</w:t>
+      </w:r>
+      <w:r>
+        <w:t xml:space="preserve"> </w:t>
+      </w:r>
+      <w:r>
+        <w:t xml:space="preserve">- Duración: ~20-30 minutos por job</w:t>
+      </w:r>
+      <w:r>
+        <w:t xml:space="preserve"> </w:t>
+      </w:r>
+      <w:r>
+        <w:t xml:space="preserve">- Costo: $0.44/DPU-hora × 2 DPUs × 0.5 hr × 3 jobs × 30 días = ~$20/mes</w:t>
+      </w:r>
+    </w:p>
+    <w:p>
+      <w:pPr>
+        <w:pStyle w:val="BodyText"/>
+      </w:pPr>
+      <w:r>
+        <w:rPr>
+          <w:b/>
+          <w:bCs/>
+        </w:rPr>
+        <w:t xml:space="preserve">2. Transformación (AWS Glue)</w:t>
+      </w:r>
+      <w:r>
+        <w:t xml:space="preserve"> </w:t>
+      </w:r>
+      <w:r>
+        <w:t xml:space="preserve">- Limpieza de datos (nulls, duplicados)</w:t>
+      </w:r>
+      <w:r>
+        <w:t xml:space="preserve"> </w:t>
+      </w:r>
+      <w:r>
+        <w:t xml:space="preserve">- Normalización de formatos</w:t>
+      </w:r>
+      <w:r>
+        <w:t xml:space="preserve"> </w:t>
+      </w:r>
+      <w:r>
+        <w:t xml:space="preserve">- Joins entre SQL Server + MySQL</w:t>
+      </w:r>
+      <w:r>
+        <w:t xml:space="preserve"> </w:t>
+      </w:r>
+      <w:r>
+        <w:t xml:space="preserve">- Cálculos derivados (totales, agregados)</w:t>
+      </w:r>
+    </w:p>
+    <w:p>
+      <w:pPr>
+        <w:pStyle w:val="BodyText"/>
+      </w:pPr>
+      <w:r>
+        <w:rPr>
+          <w:b/>
+          <w:bCs/>
+        </w:rPr>
+        <w:t xml:space="preserve">3. Carga (S3 → Redshift)</w:t>
+      </w:r>
+      <w:r>
+        <w:t xml:space="preserve"> </w:t>
+      </w:r>
+      <w:r>
+        <w:t xml:space="preserve">- Staging en S3 (formato Parquet comprimido)</w:t>
+      </w:r>
+      <w:r>
+        <w:t xml:space="preserve"> </w:t>
+      </w:r>
+      <w:r>
+        <w:t xml:space="preserve">- COPY command de S3 a Redshift (paralelo, rápido)</w:t>
+      </w:r>
+      <w:r>
+        <w:t xml:space="preserve"> </w:t>
+      </w:r>
+      <w:r>
+        <w:t xml:space="preserve">- Actualización de tablas fact/dimension</w:t>
+      </w:r>
+    </w:p>
+    <w:p>
+      <w:pPr>
+        <w:pStyle w:val="BodyText"/>
+      </w:pPr>
+      <w:r>
+        <w:rPr>
+          <w:b/>
+          <w:bCs/>
+        </w:rPr>
+        <w:t xml:space="preserve">4. Consulta (QuickSight + R → Redshift)</w:t>
+      </w:r>
+      <w:r>
+        <w:t xml:space="preserve"> </w:t>
+      </w:r>
+      <w:r>
+        <w:t xml:space="preserve">- QuickSight: Conexión JDBC nativa a Redshift</w:t>
+      </w:r>
+      <w:r>
+        <w:t xml:space="preserve"> </w:t>
+      </w:r>
+      <w:r>
+        <w:t xml:space="preserve">- R: RJDBC o RPostgres (compatible PostgreSQL)</w:t>
+      </w:r>
+      <w:r>
+        <w:t xml:space="preserve"> </w:t>
+      </w:r>
+      <w:r>
+        <w:t xml:space="preserve">- Queries optimizados con columnar storage</w:t>
+      </w:r>
+      <w:r>
+        <w:t xml:space="preserve"> </w:t>
+      </w:r>
+      <w:r>
+        <w:t xml:space="preserve">- Performance: &lt;5 segundos queries complejos</w:t>
+      </w:r>
+    </w:p>
+    <w:p>
+      <w:r>
+        <w:pict>
+          <v:rect style="width:0;height:1.5pt" o:hralign="center" o:hrstd="t" o:hr="t"/>
+        </w:pict>
+      </w:r>
+    </w:p>
+    <w:bookmarkEnd w:id="18"/>
+    <w:bookmarkEnd w:id="19"/>
+    <w:bookmarkStart w:id="25" w:name="ventajas-aws-vs-azure-para-megared"/>
+    <w:p>
+      <w:pPr>
+        <w:pStyle w:val="Heading2"/>
+      </w:pPr>
+      <w:r>
+        <w:t xml:space="preserve">VENTAJAS AWS vs AZURE PARA MEGARED</w:t>
+      </w:r>
+    </w:p>
+    <w:bookmarkStart w:id="20" w:name="Xeab039007ee3bbe526fcb72868a92fb16344353"/>
+    <w:p>
+      <w:pPr>
+        <w:pStyle w:val="Heading3"/>
+      </w:pPr>
+      <w:r>
+        <w:t xml:space="preserve">1. Costo: Hasta 8.5x Más Económico + Verdadero</w:t>
+      </w:r>
+      <w:r>
+        <w:t xml:space="preserve"> </w:t>
+      </w:r>
+      <w:r>
+        <w:t xml:space="preserve">“Pagar por Uso”</w:t>
+      </w:r>
+    </w:p>
+    <w:p>
+      <w:pPr>
+        <w:pStyle w:val="Compact"/>
+        <w:numPr>
+          <w:ilvl w:val="0"/>
+          <w:numId w:val="1006"/>
+        </w:numPr>
+      </w:pPr>
+      <w:r>
+        <w:rPr>
+          <w:b/>
+          <w:bCs/>
+        </w:rPr>
+        <w:t xml:space="preserve">AWS On-Demand (recomendado)</w:t>
+      </w:r>
+      <w:r>
+        <w:t xml:space="preserve">: $112/mes | Azure: $952/mes</w:t>
+      </w:r>
+    </w:p>
+    <w:p>
+      <w:pPr>
+        <w:pStyle w:val="Compact"/>
+        <w:numPr>
+          <w:ilvl w:val="0"/>
+          <w:numId w:val="1006"/>
+        </w:numPr>
+      </w:pPr>
+      <w:r>
+        <w:rPr>
+          <w:b/>
+          <w:bCs/>
+        </w:rPr>
+        <w:t xml:space="preserve">AWS 24/7 (conservador)</w:t>
+      </w:r>
+      <w:r>
+        <w:t xml:space="preserve">: $202/mes | Azure: $952/mes</w:t>
+      </w:r>
+    </w:p>
+    <w:p>
+      <w:pPr>
+        <w:pStyle w:val="Compact"/>
+        <w:numPr>
+          <w:ilvl w:val="0"/>
+          <w:numId w:val="1006"/>
+        </w:numPr>
+      </w:pPr>
+      <w:r>
+        <w:rPr>
+          <w:b/>
+          <w:bCs/>
+        </w:rPr>
+        <w:t xml:space="preserve">Ahorro 3 años</w:t>
+      </w:r>
+      <w:r>
+        <w:t xml:space="preserve">: $30,240 (on-demand) o $27,000 (24/7)</w:t>
+      </w:r>
+    </w:p>
+    <w:p>
+      <w:pPr>
+        <w:pStyle w:val="Compact"/>
+        <w:numPr>
+          <w:ilvl w:val="0"/>
+          <w:numId w:val="1006"/>
+        </w:numPr>
+      </w:pPr>
+      <w:r>
+        <w:rPr>
+          <w:b/>
+          <w:bCs/>
+        </w:rPr>
         <w:t xml:space="preserve">Modelo</w:t>
       </w:r>
       <w:r>
@@ -4040,7 +3389,7 @@
         <w:pStyle w:val="Compact"/>
         <w:numPr>
           <w:ilvl w:val="1"/>
-          <w:numId w:val="1006"/>
+          <w:numId w:val="1007"/>
         </w:numPr>
       </w:pPr>
       <w:r>
@@ -4062,7 +3411,7 @@
         <w:pStyle w:val="Compact"/>
         <w:numPr>
           <w:ilvl w:val="1"/>
-          <w:numId w:val="1006"/>
+          <w:numId w:val="1007"/>
         </w:numPr>
       </w:pPr>
       <w:r>
@@ -4074,7 +3423,7 @@
         <w:pStyle w:val="Compact"/>
         <w:numPr>
           <w:ilvl w:val="1"/>
-          <w:numId w:val="1006"/>
+          <w:numId w:val="1007"/>
         </w:numPr>
       </w:pPr>
       <w:r>
@@ -4086,325 +3435,37 @@
         <w:pStyle w:val="Compact"/>
         <w:numPr>
           <w:ilvl w:val="1"/>
-          <w:numId w:val="1006"/>
-        </w:numPr>
-      </w:pPr>
-      <w:r>
-        <w:t xml:space="preserve">Costo real: $0.25 × 264hrs =</w:t>
-      </w:r>
-      <w:r>
-        <w:t xml:space="preserve"> </w:t>
-      </w:r>
-      <w:r>
-        <w:rPr>
-          <w:b/>
-          <w:bCs/>
-        </w:rPr>
-        <w:t xml:space="preserve">$66/mes Redshift</w:t>
-      </w:r>
-      <w:r>
-        <w:t xml:space="preserve"> </w:t>
-      </w:r>
-      <w:r>
-        <w:t xml:space="preserve">(vs $870 Azure)</w:t>
-      </w:r>
-    </w:p>
-    <w:bookmarkEnd w:id="24"/>
-    <w:bookmarkStart w:id="25" w:name="sin-migración-de-bi-tools"/>
-    <w:p>
-      <w:pPr>
-        <w:pStyle w:val="Heading3"/>
-      </w:pPr>
-      <w:r>
-        <w:t xml:space="preserve">2. Sin Migración de BI Tools</w:t>
-      </w:r>
-    </w:p>
-    <w:p>
-      <w:pPr>
-        <w:pStyle w:val="Compact"/>
-        <w:numPr>
-          <w:ilvl w:val="0"/>
           <w:numId w:val="1007"/>
         </w:numPr>
       </w:pPr>
       <w:r>
-        <w:rPr>
-          <w:b/>
-          <w:bCs/>
-        </w:rPr>
-        <w:t xml:space="preserve">QuickSight ya lo tienen</w:t>
-      </w:r>
-      <w:r>
-        <w:t xml:space="preserve">: Inversión protegida</w:t>
-      </w:r>
-    </w:p>
-    <w:p>
-      <w:pPr>
-        <w:pStyle w:val="Compact"/>
-        <w:numPr>
-          <w:ilvl w:val="0"/>
-          <w:numId w:val="1007"/>
-        </w:numPr>
-      </w:pPr>
-      <w:r>
-        <w:rPr>
-          <w:b/>
-          <w:bCs/>
-        </w:rPr>
-        <w:t xml:space="preserve">R ya lo usan</w:t>
-      </w:r>
-      <w:r>
-        <w:t xml:space="preserve">: Scripts funcionan sin cambios</w:t>
-      </w:r>
-    </w:p>
-    <w:p>
-      <w:pPr>
-        <w:pStyle w:val="Compact"/>
-        <w:numPr>
-          <w:ilvl w:val="0"/>
-          <w:numId w:val="1007"/>
-        </w:numPr>
-      </w:pPr>
-      <w:r>
-        <w:rPr>
-          <w:b/>
-          <w:bCs/>
-        </w:rPr>
-        <w:t xml:space="preserve">4-5 usuarios</w:t>
-      </w:r>
-      <w:r>
-        <w:t xml:space="preserve">: Sin curva de aprendizaje</w:t>
-      </w:r>
-    </w:p>
-    <w:p>
-      <w:pPr>
-        <w:pStyle w:val="Compact"/>
-        <w:numPr>
-          <w:ilvl w:val="0"/>
-          <w:numId w:val="1007"/>
-        </w:numPr>
-      </w:pPr>
-      <w:r>
-        <w:rPr>
-          <w:b/>
-          <w:bCs/>
-        </w:rPr>
-        <w:t xml:space="preserve">Azure</w:t>
-      </w:r>
-      <w:r>
-        <w:t xml:space="preserve">: Requiere migrar a Power BI ($600/año + tiempo + frustración)</w:t>
-      </w:r>
-    </w:p>
-    <w:bookmarkEnd w:id="25"/>
-    <w:bookmarkStart w:id="26" w:name="performance-retail-optimizado"/>
+        <w:t xml:space="preserve">Costo real: $0.25 × 264hrs =</w:t>
+      </w:r>
+      <w:r>
+        <w:t xml:space="preserve"> </w:t>
+      </w:r>
+      <w:r>
+        <w:rPr>
+          <w:b/>
+          <w:bCs/>
+        </w:rPr>
+        <w:t xml:space="preserve">$66/mes Redshift</w:t>
+      </w:r>
+      <w:r>
+        <w:t xml:space="preserve"> </w:t>
+      </w:r>
+      <w:r>
+        <w:t xml:space="preserve">(vs $870 Azure)</w:t>
+      </w:r>
+    </w:p>
+    <w:bookmarkEnd w:id="20"/>
+    <w:bookmarkStart w:id="21" w:name="sin-migración-de-bi-tools"/>
     <w:p>
       <w:pPr>
         <w:pStyle w:val="Heading3"/>
       </w:pPr>
       <w:r>
-        <w:t xml:space="preserve">3. Performance Retail Optimizado</w:t>
-      </w:r>
-    </w:p>
-    <w:p>
-      <w:pPr>
-        <w:pStyle w:val="FirstParagraph"/>
-      </w:pPr>
-      <w:r>
-        <w:t xml:space="preserve">Redshift está optimizado para queries analíticos de retail:</w:t>
-      </w:r>
-      <w:r>
-        <w:t xml:space="preserve"> </w:t>
-      </w:r>
-      <w:r>
-        <w:t xml:space="preserve">-</w:t>
-      </w:r>
-      <w:r>
-        <w:t xml:space="preserve"> </w:t>
-      </w:r>
-      <w:r>
-        <w:rPr>
-          <w:b/>
-          <w:bCs/>
-        </w:rPr>
-        <w:t xml:space="preserve">Queries simples</w:t>
-      </w:r>
-      <w:r>
-        <w:t xml:space="preserve"> </w:t>
-      </w:r>
-      <w:r>
-        <w:t xml:space="preserve">(ventas del día): &lt;1 segundo</w:t>
-      </w:r>
-      <w:r>
-        <w:t xml:space="preserve"> </w:t>
-      </w:r>
-      <w:r>
-        <w:t xml:space="preserve">-</w:t>
-      </w:r>
-      <w:r>
-        <w:t xml:space="preserve"> </w:t>
-      </w:r>
-      <w:r>
-        <w:rPr>
-          <w:b/>
-          <w:bCs/>
-        </w:rPr>
-        <w:t xml:space="preserve">Queries complejos</w:t>
-      </w:r>
-      <w:r>
-        <w:t xml:space="preserve"> </w:t>
-      </w:r>
-      <w:r>
-        <w:t xml:space="preserve">(análisis multi-dimensión): 3-5 segundos</w:t>
-      </w:r>
-      <w:r>
-        <w:t xml:space="preserve"> </w:t>
-      </w:r>
-      <w:r>
-        <w:t xml:space="preserve">-</w:t>
-      </w:r>
-      <w:r>
-        <w:t xml:space="preserve"> </w:t>
-      </w:r>
-      <w:r>
-        <w:rPr>
-          <w:b/>
-          <w:bCs/>
-        </w:rPr>
-        <w:t xml:space="preserve">ETL batches</w:t>
-      </w:r>
-      <w:r>
-        <w:t xml:space="preserve">: 20-30 minutos (vs horas en bases productivas)</w:t>
-      </w:r>
-    </w:p>
-    <w:p>
-      <w:pPr>
-        <w:pStyle w:val="BodyText"/>
-      </w:pPr>
-      <w:r>
-        <w:rPr>
-          <w:b/>
-          <w:bCs/>
-        </w:rPr>
-        <w:t xml:space="preserve">Caso de éxito</w:t>
-      </w:r>
-      <w:r>
-        <w:t xml:space="preserve">: HauteLook (Nordstrom)</w:t>
-      </w:r>
-      <w:r>
-        <w:t xml:space="preserve"> </w:t>
-      </w:r>
-      <w:r>
-        <w:t xml:space="preserve">- 14 millones de miembros</w:t>
-      </w:r>
-      <w:r>
-        <w:t xml:space="preserve"> </w:t>
-      </w:r>
-      <w:r>
-        <w:t xml:space="preserve">- 20+ eventos de venta diarios</w:t>
-      </w:r>
-      <w:r>
-        <w:t xml:space="preserve"> </w:t>
-      </w:r>
-      <w:r>
-        <w:t xml:space="preserve">- Usan Redshift para analytics en tiempo real</w:t>
-      </w:r>
-      <w:r>
-        <w:t xml:space="preserve"> </w:t>
-      </w:r>
-      <w:r>
-        <w:t xml:space="preserve">- CTO Kevin Diamond:</w:t>
-      </w:r>
-      <w:r>
-        <w:t xml:space="preserve"> </w:t>
-      </w:r>
-      <w:r>
-        <w:t xml:space="preserve">“Centralized data, singular reporting, analytics-optimized model”</w:t>
-      </w:r>
-    </w:p>
-    <w:bookmarkEnd w:id="26"/>
-    <w:bookmarkStart w:id="27" w:name="escalabilidad-sin-rediseño"/>
-    <w:p>
-      <w:pPr>
-        <w:pStyle w:val="Heading3"/>
-      </w:pPr>
-      <w:r>
-        <w:t xml:space="preserve">4. Escalabilidad Sin Rediseño</w:t>
-      </w:r>
-    </w:p>
-    <w:p>
-      <w:pPr>
-        <w:pStyle w:val="FirstParagraph"/>
-      </w:pPr>
-      <w:r>
-        <w:t xml:space="preserve">Redshift dc2.large aguanta hasta</w:t>
-      </w:r>
-      <w:r>
-        <w:t xml:space="preserve"> </w:t>
-      </w:r>
-      <w:r>
-        <w:rPr>
-          <w:b/>
-          <w:bCs/>
-        </w:rPr>
-        <w:t xml:space="preserve">160GB</w:t>
-      </w:r>
-      <w:r>
-        <w:t xml:space="preserve"> </w:t>
-      </w:r>
-      <w:r>
-        <w:t xml:space="preserve">sin cambios:</w:t>
-      </w:r>
-      <w:r>
-        <w:t xml:space="preserve"> </w:t>
-      </w:r>
-      <w:r>
-        <w:t xml:space="preserve">- Hoy: 20GB realista, 50GB peor caso</w:t>
-      </w:r>
-      <w:r>
-        <w:t xml:space="preserve"> </w:t>
-      </w:r>
-      <w:r>
-        <w:t xml:space="preserve">- Mañana: Crece a 100GB → Sin cambios de arquitectura</w:t>
-      </w:r>
-      <w:r>
-        <w:t xml:space="preserve"> </w:t>
-      </w:r>
-      <w:r>
-        <w:t xml:space="preserve">- Futuro: Crece a 500GB → Agregar nodos (horizontal scaling)</w:t>
-      </w:r>
-    </w:p>
-    <w:p>
-      <w:pPr>
-        <w:pStyle w:val="BodyText"/>
-      </w:pPr>
-      <w:r>
-        <w:t xml:space="preserve">Azure Synapse tier mínimo (DW100c) está</w:t>
-      </w:r>
-      <w:r>
-        <w:t xml:space="preserve"> </w:t>
-      </w:r>
-      <w:r>
-        <w:rPr>
-          <w:b/>
-          <w:bCs/>
-        </w:rPr>
-        <w:t xml:space="preserve">sobredimensionado</w:t>
-      </w:r>
-      <w:r>
-        <w:t xml:space="preserve"> </w:t>
-      </w:r>
-      <w:r>
-        <w:t xml:space="preserve">para 50GB.</w:t>
-      </w:r>
-    </w:p>
-    <w:bookmarkEnd w:id="27"/>
-    <w:bookmarkStart w:id="28" w:name="integración-r-nativa"/>
-    <w:p>
-      <w:pPr>
-        <w:pStyle w:val="Heading3"/>
-      </w:pPr>
-      <w:r>
-        <w:t xml:space="preserve">5. Integración R Nativa</w:t>
+        <w:t xml:space="preserve">2. Sin Migración de BI Tools</w:t>
       </w:r>
     </w:p>
     <w:p>
@@ -4416,7 +3477,14 @@
         </w:numPr>
       </w:pPr>
       <w:r>
-        <w:t xml:space="preserve">Redshift habla PostgreSQL wire protocol</w:t>
+        <w:rPr>
+          <w:b/>
+          <w:bCs/>
+        </w:rPr>
+        <w:t xml:space="preserve">QuickSight ya lo tienen</w:t>
+      </w:r>
+      <w:r>
+        <w:t xml:space="preserve">: Inversión protegida</w:t>
       </w:r>
     </w:p>
     <w:p>
@@ -4428,7 +3496,14 @@
         </w:numPr>
       </w:pPr>
       <w:r>
-        <w:t xml:space="preserve">R tiene paquetes maduros: RPostgres, RJDBC</w:t>
+        <w:rPr>
+          <w:b/>
+          <w:bCs/>
+        </w:rPr>
+        <w:t xml:space="preserve">R ya lo usan</w:t>
+      </w:r>
+      <w:r>
+        <w:t xml:space="preserve">: Scripts funcionan sin cambios</w:t>
       </w:r>
     </w:p>
     <w:p>
@@ -4440,7 +3515,14 @@
         </w:numPr>
       </w:pPr>
       <w:r>
-        <w:t xml:space="preserve">AWS blog oficial con tutoriales</w:t>
+        <w:rPr>
+          <w:b/>
+          <w:bCs/>
+        </w:rPr>
+        <w:t xml:space="preserve">4-5 usuarios</w:t>
+      </w:r>
+      <w:r>
+        <w:t xml:space="preserve">: Sin curva de aprendizaje</w:t>
       </w:r>
     </w:p>
     <w:p>
@@ -4452,6 +3534,273 @@
         </w:numPr>
       </w:pPr>
       <w:r>
+        <w:rPr>
+          <w:b/>
+          <w:bCs/>
+        </w:rPr>
+        <w:t xml:space="preserve">Azure</w:t>
+      </w:r>
+      <w:r>
+        <w:t xml:space="preserve">: Requiere migrar a Power BI ($600/año + tiempo + frustración)</w:t>
+      </w:r>
+    </w:p>
+    <w:bookmarkEnd w:id="21"/>
+    <w:bookmarkStart w:id="22" w:name="performance-retail-optimizado"/>
+    <w:p>
+      <w:pPr>
+        <w:pStyle w:val="Heading3"/>
+      </w:pPr>
+      <w:r>
+        <w:t xml:space="preserve">3. Performance Retail Optimizado</w:t>
+      </w:r>
+    </w:p>
+    <w:p>
+      <w:pPr>
+        <w:pStyle w:val="FirstParagraph"/>
+      </w:pPr>
+      <w:r>
+        <w:t xml:space="preserve">Redshift está optimizado para queries analíticos de retail:</w:t>
+      </w:r>
+      <w:r>
+        <w:t xml:space="preserve"> </w:t>
+      </w:r>
+      <w:r>
+        <w:t xml:space="preserve">-</w:t>
+      </w:r>
+      <w:r>
+        <w:t xml:space="preserve"> </w:t>
+      </w:r>
+      <w:r>
+        <w:rPr>
+          <w:b/>
+          <w:bCs/>
+        </w:rPr>
+        <w:t xml:space="preserve">Queries simples</w:t>
+      </w:r>
+      <w:r>
+        <w:t xml:space="preserve"> </w:t>
+      </w:r>
+      <w:r>
+        <w:t xml:space="preserve">(ventas del día): &lt;1 segundo</w:t>
+      </w:r>
+      <w:r>
+        <w:t xml:space="preserve"> </w:t>
+      </w:r>
+      <w:r>
+        <w:t xml:space="preserve">-</w:t>
+      </w:r>
+      <w:r>
+        <w:t xml:space="preserve"> </w:t>
+      </w:r>
+      <w:r>
+        <w:rPr>
+          <w:b/>
+          <w:bCs/>
+        </w:rPr>
+        <w:t xml:space="preserve">Queries complejos</w:t>
+      </w:r>
+      <w:r>
+        <w:t xml:space="preserve"> </w:t>
+      </w:r>
+      <w:r>
+        <w:t xml:space="preserve">(análisis multi-dimensión): 3-5 segundos</w:t>
+      </w:r>
+      <w:r>
+        <w:t xml:space="preserve"> </w:t>
+      </w:r>
+      <w:r>
+        <w:t xml:space="preserve">-</w:t>
+      </w:r>
+      <w:r>
+        <w:t xml:space="preserve"> </w:t>
+      </w:r>
+      <w:r>
+        <w:rPr>
+          <w:b/>
+          <w:bCs/>
+        </w:rPr>
+        <w:t xml:space="preserve">ETL batches</w:t>
+      </w:r>
+      <w:r>
+        <w:t xml:space="preserve">: 20-30 minutos (vs horas en bases productivas)</w:t>
+      </w:r>
+    </w:p>
+    <w:p>
+      <w:pPr>
+        <w:pStyle w:val="BodyText"/>
+      </w:pPr>
+      <w:r>
+        <w:rPr>
+          <w:b/>
+          <w:bCs/>
+        </w:rPr>
+        <w:t xml:space="preserve">Caso de éxito</w:t>
+      </w:r>
+      <w:r>
+        <w:t xml:space="preserve">: HauteLook (Nordstrom)</w:t>
+      </w:r>
+      <w:r>
+        <w:t xml:space="preserve"> </w:t>
+      </w:r>
+      <w:r>
+        <w:t xml:space="preserve">- 14 millones de miembros</w:t>
+      </w:r>
+      <w:r>
+        <w:t xml:space="preserve"> </w:t>
+      </w:r>
+      <w:r>
+        <w:t xml:space="preserve">- 20+ eventos de venta diarios</w:t>
+      </w:r>
+      <w:r>
+        <w:t xml:space="preserve"> </w:t>
+      </w:r>
+      <w:r>
+        <w:t xml:space="preserve">- Usan Redshift para analytics en tiempo real</w:t>
+      </w:r>
+      <w:r>
+        <w:t xml:space="preserve"> </w:t>
+      </w:r>
+      <w:r>
+        <w:t xml:space="preserve">- CTO Kevin Diamond:</w:t>
+      </w:r>
+      <w:r>
+        <w:t xml:space="preserve"> </w:t>
+      </w:r>
+      <w:r>
+        <w:t xml:space="preserve">“Centralized data, singular reporting, analytics-optimized model”</w:t>
+      </w:r>
+    </w:p>
+    <w:bookmarkEnd w:id="22"/>
+    <w:bookmarkStart w:id="23" w:name="escalabilidad-sin-rediseño"/>
+    <w:p>
+      <w:pPr>
+        <w:pStyle w:val="Heading3"/>
+      </w:pPr>
+      <w:r>
+        <w:t xml:space="preserve">4. Escalabilidad Sin Rediseño</w:t>
+      </w:r>
+    </w:p>
+    <w:p>
+      <w:pPr>
+        <w:pStyle w:val="FirstParagraph"/>
+      </w:pPr>
+      <w:r>
+        <w:t xml:space="preserve">Redshift dc2.large aguanta hasta</w:t>
+      </w:r>
+      <w:r>
+        <w:t xml:space="preserve"> </w:t>
+      </w:r>
+      <w:r>
+        <w:rPr>
+          <w:b/>
+          <w:bCs/>
+        </w:rPr>
+        <w:t xml:space="preserve">160GB</w:t>
+      </w:r>
+      <w:r>
+        <w:t xml:space="preserve"> </w:t>
+      </w:r>
+      <w:r>
+        <w:t xml:space="preserve">sin cambios:</w:t>
+      </w:r>
+      <w:r>
+        <w:t xml:space="preserve"> </w:t>
+      </w:r>
+      <w:r>
+        <w:t xml:space="preserve">- Hoy: 20GB realista, 50GB peor caso</w:t>
+      </w:r>
+      <w:r>
+        <w:t xml:space="preserve"> </w:t>
+      </w:r>
+      <w:r>
+        <w:t xml:space="preserve">- Mañana: Crece a 100GB → Sin cambios de arquitectura</w:t>
+      </w:r>
+      <w:r>
+        <w:t xml:space="preserve"> </w:t>
+      </w:r>
+      <w:r>
+        <w:t xml:space="preserve">- Futuro: Crece a 500GB → Agregar nodos (horizontal scaling)</w:t>
+      </w:r>
+    </w:p>
+    <w:p>
+      <w:pPr>
+        <w:pStyle w:val="BodyText"/>
+      </w:pPr>
+      <w:r>
+        <w:t xml:space="preserve">Azure Synapse tier mínimo (DW100c) está</w:t>
+      </w:r>
+      <w:r>
+        <w:t xml:space="preserve"> </w:t>
+      </w:r>
+      <w:r>
+        <w:rPr>
+          <w:b/>
+          <w:bCs/>
+        </w:rPr>
+        <w:t xml:space="preserve">sobredimensionado</w:t>
+      </w:r>
+      <w:r>
+        <w:t xml:space="preserve"> </w:t>
+      </w:r>
+      <w:r>
+        <w:t xml:space="preserve">para 50GB.</w:t>
+      </w:r>
+    </w:p>
+    <w:bookmarkEnd w:id="23"/>
+    <w:bookmarkStart w:id="24" w:name="integración-r-nativa"/>
+    <w:p>
+      <w:pPr>
+        <w:pStyle w:val="Heading3"/>
+      </w:pPr>
+      <w:r>
+        <w:t xml:space="preserve">5. Integración R Nativa</w:t>
+      </w:r>
+    </w:p>
+    <w:p>
+      <w:pPr>
+        <w:pStyle w:val="Compact"/>
+        <w:numPr>
+          <w:ilvl w:val="0"/>
+          <w:numId w:val="1009"/>
+        </w:numPr>
+      </w:pPr>
+      <w:r>
+        <w:t xml:space="preserve">Redshift habla PostgreSQL wire protocol</w:t>
+      </w:r>
+    </w:p>
+    <w:p>
+      <w:pPr>
+        <w:pStyle w:val="Compact"/>
+        <w:numPr>
+          <w:ilvl w:val="0"/>
+          <w:numId w:val="1009"/>
+        </w:numPr>
+      </w:pPr>
+      <w:r>
+        <w:t xml:space="preserve">R tiene paquetes maduros: RPostgres, RJDBC</w:t>
+      </w:r>
+    </w:p>
+    <w:p>
+      <w:pPr>
+        <w:pStyle w:val="Compact"/>
+        <w:numPr>
+          <w:ilvl w:val="0"/>
+          <w:numId w:val="1009"/>
+        </w:numPr>
+      </w:pPr>
+      <w:r>
+        <w:t xml:space="preserve">AWS blog oficial con tutoriales</w:t>
+      </w:r>
+    </w:p>
+    <w:p>
+      <w:pPr>
+        <w:pStyle w:val="Compact"/>
+        <w:numPr>
+          <w:ilvl w:val="0"/>
+          <w:numId w:val="1009"/>
+        </w:numPr>
+      </w:pPr>
+      <w:r>
         <w:t xml:space="preserve">Sin dependencias de Microsoft stack</w:t>
       </w:r>
     </w:p>
@@ -4462,9 +3811,9 @@
         </w:pict>
       </w:r>
     </w:p>
-    <w:bookmarkEnd w:id="28"/>
-    <w:bookmarkEnd w:id="29"/>
-    <w:bookmarkStart w:id="30" w:name="comparación-técnica-detallada"/>
+    <w:bookmarkEnd w:id="24"/>
+    <w:bookmarkEnd w:id="25"/>
+    <w:bookmarkStart w:id="26" w:name="comparación-técnica-detallada"/>
     <w:p>
       <w:pPr>
         <w:pStyle w:val="Heading2"/>
@@ -5058,8 +4407,8 @@
         </w:pict>
       </w:r>
     </w:p>
-    <w:bookmarkEnd w:id="30"/>
-    <w:bookmarkStart w:id="42" w:name="precios-verificados-noviembre-2025"/>
+    <w:bookmarkEnd w:id="26"/>
+    <w:bookmarkStart w:id="38" w:name="precios-verificados-noviembre-2025"/>
     <w:p>
       <w:pPr>
         <w:pStyle w:val="Heading2"/>
@@ -5068,7 +4417,7 @@
         <w:t xml:space="preserve">PRECIOS VERIFICADOS (Noviembre 2025)</w:t>
       </w:r>
     </w:p>
-    <w:bookmarkStart w:id="35" w:name="aws-pricing-us-east-regions"/>
+    <w:bookmarkStart w:id="31" w:name="aws-pricing-us-east-regions"/>
     <w:p>
       <w:pPr>
         <w:pStyle w:val="Heading3"/>
@@ -5229,7 +4578,7 @@
             <w:pPr>
               <w:pStyle w:val="Compact"/>
             </w:pPr>
-            <w:hyperlink r:id="rId31">
+            <w:hyperlink r:id="rId27">
               <w:r>
                 <w:rPr>
                   <w:rStyle w:val="Hyperlink"/>
@@ -5306,7 +4655,7 @@
             <w:pPr>
               <w:pStyle w:val="Compact"/>
             </w:pPr>
-            <w:hyperlink r:id="rId32">
+            <w:hyperlink r:id="rId28">
               <w:r>
                 <w:rPr>
                   <w:rStyle w:val="Hyperlink"/>
@@ -5383,7 +4732,7 @@
             <w:pPr>
               <w:pStyle w:val="Compact"/>
             </w:pPr>
-            <w:hyperlink r:id="rId33">
+            <w:hyperlink r:id="rId29">
               <w:r>
                 <w:rPr>
                   <w:rStyle w:val="Hyperlink"/>
@@ -5599,7 +4948,7 @@
             <w:pPr>
               <w:pStyle w:val="Compact"/>
             </w:pPr>
-            <w:hyperlink r:id="rId34">
+            <w:hyperlink r:id="rId30">
               <w:r>
                 <w:rPr>
                   <w:rStyle w:val="Hyperlink"/>
@@ -5626,8 +4975,8 @@
         <w:t xml:space="preserve">: 2 DPUs × 0.5 hr × 3 jobs/día × 30 días = 90 DPU-horas/mes (estimado conservador $20-25/mes)</w:t>
       </w:r>
     </w:p>
-    <w:bookmarkEnd w:id="35"/>
-    <w:bookmarkStart w:id="41" w:name="azure-pricing-east-us-region"/>
+    <w:bookmarkEnd w:id="31"/>
+    <w:bookmarkStart w:id="37" w:name="azure-pricing-east-us-region"/>
     <w:p>
       <w:pPr>
         <w:pStyle w:val="Heading3"/>
@@ -5788,7 +5137,7 @@
             <w:pPr>
               <w:pStyle w:val="Compact"/>
             </w:pPr>
-            <w:hyperlink r:id="rId36">
+            <w:hyperlink r:id="rId32">
               <w:r>
                 <w:rPr>
                   <w:rStyle w:val="Hyperlink"/>
@@ -5865,7 +5214,7 @@
             <w:pPr>
               <w:pStyle w:val="Compact"/>
             </w:pPr>
-            <w:hyperlink r:id="rId37">
+            <w:hyperlink r:id="rId33">
               <w:r>
                 <w:rPr>
                   <w:rStyle w:val="Hyperlink"/>
@@ -5942,7 +5291,7 @@
             <w:pPr>
               <w:pStyle w:val="Compact"/>
             </w:pPr>
-            <w:hyperlink r:id="rId38">
+            <w:hyperlink r:id="rId34">
               <w:r>
                 <w:rPr>
                   <w:rStyle w:val="Hyperlink"/>
@@ -6091,7 +5440,7 @@
             <w:pPr>
               <w:pStyle w:val="Compact"/>
             </w:pPr>
-            <w:hyperlink r:id="rId39">
+            <w:hyperlink r:id="rId35">
               <w:r>
                 <w:rPr>
                   <w:rStyle w:val="Hyperlink"/>
@@ -6163,7 +5512,7 @@
             <w:pPr>
               <w:pStyle w:val="Compact"/>
             </w:pPr>
-            <w:hyperlink r:id="rId40">
+            <w:hyperlink r:id="rId36">
               <w:r>
                 <w:rPr>
                   <w:rStyle w:val="Hyperlink"/>
@@ -6230,9 +5579,9 @@
         </w:pict>
       </w:r>
     </w:p>
-    <w:bookmarkEnd w:id="41"/>
-    <w:bookmarkEnd w:id="42"/>
-    <w:bookmarkStart w:id="44" w:name="recomendación-final"/>
+    <w:bookmarkEnd w:id="37"/>
+    <w:bookmarkEnd w:id="38"/>
+    <w:bookmarkStart w:id="40" w:name="recomendación-final"/>
     <w:p>
       <w:pPr>
         <w:pStyle w:val="Heading2"/>
@@ -6241,7 +5590,7 @@
         <w:t xml:space="preserve">RECOMENDACIÓN FINAL</w:t>
       </w:r>
     </w:p>
-    <w:bookmarkStart w:id="43" w:name="X5f837ab86e8d91a7e67dd539a682365d0e0900c"/>
+    <w:bookmarkStart w:id="39" w:name="X5f837ab86e8d91a7e67dd539a682365d0e0900c"/>
     <w:p>
       <w:pPr>
         <w:pStyle w:val="Heading3"/>
@@ -6255,25 +5604,6 @@
         <w:pStyle w:val="Compact"/>
         <w:numPr>
           <w:ilvl w:val="0"/>
-          <w:numId w:val="1009"/>
-        </w:numPr>
-      </w:pPr>
-      <w:r>
-        <w:rPr>
-          <w:b/>
-          <w:bCs/>
-        </w:rPr>
-        <w:t xml:space="preserve">Ahorro Económico Máximo</w:t>
-      </w:r>
-      <w:r>
-        <w:t xml:space="preserve">: $30,240 en 3 años vs Azure (88% ahorro)</w:t>
-      </w:r>
-    </w:p>
-    <w:p>
-      <w:pPr>
-        <w:pStyle w:val="Compact"/>
-        <w:numPr>
-          <w:ilvl w:val="1"/>
           <w:numId w:val="1010"/>
         </w:numPr>
       </w:pPr>
@@ -6282,70 +5612,10 @@
           <w:b/>
           <w:bCs/>
         </w:rPr>
-        <w:t xml:space="preserve">$112-118/mes</w:t>
-      </w:r>
-      <w:r>
-        <w:t xml:space="preserve"> </w:t>
-      </w:r>
-      <w:r>
-        <w:t xml:space="preserve">con pause/resume (vs $952-958 Azure)</w:t>
-      </w:r>
-    </w:p>
-    <w:p>
-      <w:pPr>
-        <w:pStyle w:val="Compact"/>
-        <w:numPr>
-          <w:ilvl w:val="1"/>
-          <w:numId w:val="1010"/>
-        </w:numPr>
-      </w:pPr>
-      <w:r>
-        <w:t xml:space="preserve">Opción conservadora $202-208/mes 24/7 (vs $952-958 Azure)</w:t>
-      </w:r>
-    </w:p>
-    <w:p>
-      <w:pPr>
-        <w:pStyle w:val="Compact"/>
-        <w:numPr>
-          <w:ilvl w:val="1"/>
-          <w:numId w:val="1010"/>
-        </w:numPr>
-      </w:pPr>
-      <w:r>
-        <w:t xml:space="preserve">Opción intermedia $145/mes Reserved 1-año (vs $952-958 Azure)</w:t>
-      </w:r>
-    </w:p>
-    <w:p>
-      <w:pPr>
-        <w:pStyle w:val="Compact"/>
-        <w:numPr>
-          <w:ilvl w:val="0"/>
-          <w:numId w:val="1009"/>
-        </w:numPr>
-      </w:pPr>
-      <w:r>
-        <w:rPr>
-          <w:b/>
-          <w:bCs/>
-        </w:rPr>
-        <w:t xml:space="preserve">Verdadero</w:t>
-      </w:r>
-      <w:r>
-        <w:rPr>
-          <w:b/>
-          <w:bCs/>
-        </w:rPr>
-        <w:t xml:space="preserve"> </w:t>
-      </w:r>
-      <w:r>
-        <w:rPr>
-          <w:b/>
-          <w:bCs/>
-        </w:rPr>
-        <w:t xml:space="preserve">“Pagar por Uso”</w:t>
-      </w:r>
-      <w:r>
-        <w:t xml:space="preserve">: Pause/resume automático</w:t>
+        <w:t xml:space="preserve">Ahorro Económico Máximo</w:t>
+      </w:r>
+      <w:r>
+        <w:t xml:space="preserve">: $30,240 en 3 años vs Azure (88% ahorro)</w:t>
       </w:r>
     </w:p>
     <w:p>
@@ -6357,17 +5627,17 @@
         </w:numPr>
       </w:pPr>
       <w:r>
-        <w:t xml:space="preserve">Pausan fuera de horario laboral →</w:t>
-      </w:r>
-      <w:r>
-        <w:t xml:space="preserve"> </w:t>
-      </w:r>
-      <w:r>
-        <w:rPr>
-          <w:b/>
-          <w:bCs/>
-        </w:rPr>
-        <w:t xml:space="preserve">$0/hora compute</w:t>
+        <w:rPr>
+          <w:b/>
+          <w:bCs/>
+        </w:rPr>
+        <w:t xml:space="preserve">$112-118/mes</w:t>
+      </w:r>
+      <w:r>
+        <w:t xml:space="preserve"> </w:t>
+      </w:r>
+      <w:r>
+        <w:t xml:space="preserve">con pause/resume (vs $952-958 Azure)</w:t>
       </w:r>
     </w:p>
     <w:p>
@@ -6379,7 +5649,7 @@
         </w:numPr>
       </w:pPr>
       <w:r>
-        <w:t xml:space="preserve">Facturación por segundo (no hora completa)</w:t>
+        <w:t xml:space="preserve">Opción conservadora $202-208/mes 24/7 (vs $952-958 Azure)</w:t>
       </w:r>
     </w:p>
     <w:p>
@@ -6391,7 +5661,7 @@
         </w:numPr>
       </w:pPr>
       <w:r>
-        <w:t xml:space="preserve">Solo pagan backup storage cuando está pausado (centavos)</w:t>
+        <w:t xml:space="preserve">Opción intermedia $145/mes Reserved 1-año (vs $952-958 Azure)</w:t>
       </w:r>
     </w:p>
     <w:p>
@@ -6399,7 +5669,7 @@
         <w:pStyle w:val="Compact"/>
         <w:numPr>
           <w:ilvl w:val="0"/>
-          <w:numId w:val="1009"/>
+          <w:numId w:val="1010"/>
         </w:numPr>
       </w:pPr>
       <w:r>
@@ -6407,10 +5677,24 @@
           <w:b/>
           <w:bCs/>
         </w:rPr>
-        <w:t xml:space="preserve">Sin Cambios BI</w:t>
-      </w:r>
-      <w:r>
-        <w:t xml:space="preserve">: QuickSight + R funcionan sin migración</w:t>
+        <w:t xml:space="preserve">Verdadero</w:t>
+      </w:r>
+      <w:r>
+        <w:rPr>
+          <w:b/>
+          <w:bCs/>
+        </w:rPr>
+        <w:t xml:space="preserve"> </w:t>
+      </w:r>
+      <w:r>
+        <w:rPr>
+          <w:b/>
+          <w:bCs/>
+        </w:rPr>
+        <w:t xml:space="preserve">“Pagar por Uso”</w:t>
+      </w:r>
+      <w:r>
+        <w:t xml:space="preserve">: Pause/resume automático</w:t>
       </w:r>
     </w:p>
     <w:p>
@@ -6422,7 +5706,17 @@
         </w:numPr>
       </w:pPr>
       <w:r>
-        <w:t xml:space="preserve">Cero curva de aprendizaje para 4-5 usuarios</w:t>
+        <w:t xml:space="preserve">Pausan fuera de horario laboral →</w:t>
+      </w:r>
+      <w:r>
+        <w:t xml:space="preserve"> </w:t>
+      </w:r>
+      <w:r>
+        <w:rPr>
+          <w:b/>
+          <w:bCs/>
+        </w:rPr>
+        <w:t xml:space="preserve">$0/hora compute</w:t>
       </w:r>
     </w:p>
     <w:p>
@@ -6434,7 +5728,19 @@
         </w:numPr>
       </w:pPr>
       <w:r>
-        <w:t xml:space="preserve">Scripts R compatibles sin modificación (4 métodos verificados)</w:t>
+        <w:t xml:space="preserve">Facturación por segundo (no hora completa)</w:t>
+      </w:r>
+    </w:p>
+    <w:p>
+      <w:pPr>
+        <w:pStyle w:val="Compact"/>
+        <w:numPr>
+          <w:ilvl w:val="1"/>
+          <w:numId w:val="1012"/>
+        </w:numPr>
+      </w:pPr>
+      <w:r>
+        <w:t xml:space="preserve">Solo pagan backup storage cuando está pausado (centavos)</w:t>
       </w:r>
     </w:p>
     <w:p>
@@ -6442,7 +5748,7 @@
         <w:pStyle w:val="Compact"/>
         <w:numPr>
           <w:ilvl w:val="0"/>
-          <w:numId w:val="1009"/>
+          <w:numId w:val="1010"/>
         </w:numPr>
       </w:pPr>
       <w:r>
@@ -6450,10 +5756,10 @@
           <w:b/>
           <w:bCs/>
         </w:rPr>
-        <w:t xml:space="preserve">Performance</w:t>
-      </w:r>
-      <w:r>
-        <w:t xml:space="preserve">: &lt;5 segundos queries complejos (vs horas actuales)</w:t>
+        <w:t xml:space="preserve">Sin Cambios BI</w:t>
+      </w:r>
+      <w:r>
+        <w:t xml:space="preserve">: QuickSight + R funcionan sin migración</w:t>
       </w:r>
     </w:p>
     <w:p>
@@ -6465,7 +5771,7 @@
         </w:numPr>
       </w:pPr>
       <w:r>
-        <w:t xml:space="preserve">Redshift optimizado para retail analytics</w:t>
+        <w:t xml:space="preserve">Cero curva de aprendizaje para 4-5 usuarios</w:t>
       </w:r>
     </w:p>
     <w:p>
@@ -6477,7 +5783,7 @@
         </w:numPr>
       </w:pPr>
       <w:r>
-        <w:t xml:space="preserve">Caso de éxito: HauteLook/Nordstrom</w:t>
+        <w:t xml:space="preserve">Scripts R compatibles sin modificación (4 métodos verificados)</w:t>
       </w:r>
     </w:p>
     <w:p>
@@ -6485,7 +5791,7 @@
         <w:pStyle w:val="Compact"/>
         <w:numPr>
           <w:ilvl w:val="0"/>
-          <w:numId w:val="1009"/>
+          <w:numId w:val="1010"/>
         </w:numPr>
       </w:pPr>
       <w:r>
@@ -6493,10 +5799,10 @@
           <w:b/>
           <w:bCs/>
         </w:rPr>
-        <w:t xml:space="preserve">Sin Riesgo Operacional</w:t>
-      </w:r>
-      <w:r>
-        <w:t xml:space="preserve">: Bases productivas intactas</w:t>
+        <w:t xml:space="preserve">Performance</w:t>
+      </w:r>
+      <w:r>
+        <w:t xml:space="preserve">: &lt;5 segundos queries complejos (vs horas actuales)</w:t>
       </w:r>
     </w:p>
     <w:p>
@@ -6508,7 +5814,19 @@
         </w:numPr>
       </w:pPr>
       <w:r>
-        <w:t xml:space="preserve">ETL incremental 2-3x/día sin impacto</w:t>
+        <w:t xml:space="preserve">Redshift optimizado para retail analytics</w:t>
+      </w:r>
+    </w:p>
+    <w:p>
+      <w:pPr>
+        <w:pStyle w:val="Compact"/>
+        <w:numPr>
+          <w:ilvl w:val="1"/>
+          <w:numId w:val="1014"/>
+        </w:numPr>
+      </w:pPr>
+      <w:r>
+        <w:t xml:space="preserve">Caso de éxito: HauteLook/Nordstrom</w:t>
       </w:r>
     </w:p>
     <w:p>
@@ -6516,7 +5834,7 @@
         <w:pStyle w:val="Compact"/>
         <w:numPr>
           <w:ilvl w:val="0"/>
-          <w:numId w:val="1009"/>
+          <w:numId w:val="1010"/>
         </w:numPr>
       </w:pPr>
       <w:r>
@@ -6524,10 +5842,10 @@
           <w:b/>
           <w:bCs/>
         </w:rPr>
-        <w:t xml:space="preserve">Escalabilidad</w:t>
-      </w:r>
-      <w:r>
-        <w:t xml:space="preserve">: Aguanta 160GB sin rediseño</w:t>
+        <w:t xml:space="preserve">Sin Riesgo Operacional</w:t>
+      </w:r>
+      <w:r>
+        <w:t xml:space="preserve">: Bases productivas intactas</w:t>
       </w:r>
     </w:p>
     <w:p>
@@ -6539,7 +5857,26 @@
         </w:numPr>
       </w:pPr>
       <w:r>
-        <w:t xml:space="preserve">Hoy: 56.2GB → Espacio para crecer 2.8x</w:t>
+        <w:t xml:space="preserve">ETL incremental 2-3x/día sin impacto</w:t>
+      </w:r>
+    </w:p>
+    <w:p>
+      <w:pPr>
+        <w:pStyle w:val="Compact"/>
+        <w:numPr>
+          <w:ilvl w:val="0"/>
+          <w:numId w:val="1010"/>
+        </w:numPr>
+      </w:pPr>
+      <w:r>
+        <w:rPr>
+          <w:b/>
+          <w:bCs/>
+        </w:rPr>
+        <w:t xml:space="preserve">Escalabilidad</w:t>
+      </w:r>
+      <w:r>
+        <w:t xml:space="preserve">: Aguanta 160GB sin rediseño</w:t>
       </w:r>
     </w:p>
     <w:p>
@@ -6547,7 +5884,19 @@
         <w:pStyle w:val="Compact"/>
         <w:numPr>
           <w:ilvl w:val="1"/>
-          <w:numId w:val="1015"/>
+          <w:numId w:val="1016"/>
+        </w:numPr>
+      </w:pPr>
+      <w:r>
+        <w:t xml:space="preserve">Hoy: 56.2GB → Espacio para crecer 2.8x</w:t>
+      </w:r>
+    </w:p>
+    <w:p>
+      <w:pPr>
+        <w:pStyle w:val="Compact"/>
+        <w:numPr>
+          <w:ilvl w:val="1"/>
+          <w:numId w:val="1016"/>
         </w:numPr>
       </w:pPr>
       <w:r>
@@ -6561,9 +5910,9 @@
         </w:pict>
       </w:r>
     </w:p>
-    <w:bookmarkEnd w:id="43"/>
-    <w:bookmarkEnd w:id="44"/>
-    <w:bookmarkStart w:id="45" w:name="contacto"/>
+    <w:bookmarkEnd w:id="39"/>
+    <w:bookmarkEnd w:id="40"/>
+    <w:bookmarkStart w:id="41" w:name="contacto"/>
     <w:p>
       <w:pPr>
         <w:pStyle w:val="Heading2"/>
@@ -6672,8 +6021,8 @@
         </w:pict>
       </w:r>
     </w:p>
-    <w:bookmarkEnd w:id="45"/>
-    <w:bookmarkStart w:id="50" w:name="anexos"/>
+    <w:bookmarkEnd w:id="41"/>
+    <w:bookmarkStart w:id="46" w:name="anexos"/>
     <w:p>
       <w:pPr>
         <w:pStyle w:val="Heading2"/>
@@ -6682,7 +6031,7 @@
         <w:t xml:space="preserve">ANEXOS</w:t>
       </w:r>
     </w:p>
-    <w:bookmarkStart w:id="46" w:name="anexo-a-links-oficiales-de-verificación"/>
+    <w:bookmarkStart w:id="42" w:name="anexo-a-links-oficiales-de-verificación"/>
     <w:p>
       <w:pPr>
         <w:pStyle w:val="Heading3"/>
@@ -6832,8 +6181,8 @@
         <w:t xml:space="preserve">- Progress DataDirect: Redshift ODBC/JDBC drivers</w:t>
       </w:r>
     </w:p>
-    <w:bookmarkEnd w:id="46"/>
-    <w:bookmarkStart w:id="48" w:name="anexo-b-caso-de-éxito-retail"/>
+    <w:bookmarkEnd w:id="42"/>
+    <w:bookmarkStart w:id="44" w:name="anexo-b-caso-de-éxito-retail"/>
     <w:p>
       <w:pPr>
         <w:pStyle w:val="Heading3"/>
@@ -6895,7 +6244,7 @@
       <w:r>
         <w:t xml:space="preserve"> </w:t>
       </w:r>
-      <w:hyperlink r:id="rId47">
+      <w:hyperlink r:id="rId43">
         <w:r>
           <w:rPr>
             <w:rStyle w:val="Hyperlink"/>
@@ -6904,8 +6253,8 @@
         </w:r>
       </w:hyperlink>
     </w:p>
-    <w:bookmarkEnd w:id="48"/>
-    <w:bookmarkStart w:id="49" w:name="anexo-c-glosario-técnico"/>
+    <w:bookmarkEnd w:id="44"/>
+    <w:bookmarkStart w:id="45" w:name="anexo-c-glosario-técnico"/>
     <w:p>
       <w:pPr>
         <w:pStyle w:val="Heading3"/>
@@ -6919,7 +6268,7 @@
         <w:pStyle w:val="Compact"/>
         <w:numPr>
           <w:ilvl w:val="0"/>
-          <w:numId w:val="1016"/>
+          <w:numId w:val="1017"/>
         </w:numPr>
       </w:pPr>
       <w:r>
@@ -6938,7 +6287,7 @@
         <w:pStyle w:val="Compact"/>
         <w:numPr>
           <w:ilvl w:val="0"/>
-          <w:numId w:val="1016"/>
+          <w:numId w:val="1017"/>
         </w:numPr>
       </w:pPr>
       <w:r>
@@ -6957,7 +6306,7 @@
         <w:pStyle w:val="Compact"/>
         <w:numPr>
           <w:ilvl w:val="0"/>
-          <w:numId w:val="1016"/>
+          <w:numId w:val="1017"/>
         </w:numPr>
       </w:pPr>
       <w:r>
@@ -6976,7 +6325,7 @@
         <w:pStyle w:val="Compact"/>
         <w:numPr>
           <w:ilvl w:val="0"/>
-          <w:numId w:val="1016"/>
+          <w:numId w:val="1017"/>
         </w:numPr>
       </w:pPr>
       <w:r>
@@ -6995,7 +6344,7 @@
         <w:pStyle w:val="Compact"/>
         <w:numPr>
           <w:ilvl w:val="0"/>
-          <w:numId w:val="1016"/>
+          <w:numId w:val="1017"/>
         </w:numPr>
       </w:pPr>
       <w:r>
@@ -7014,7 +6363,7 @@
         <w:pStyle w:val="Compact"/>
         <w:numPr>
           <w:ilvl w:val="0"/>
-          <w:numId w:val="1016"/>
+          <w:numId w:val="1017"/>
         </w:numPr>
       </w:pPr>
       <w:r>
@@ -7033,7 +6382,7 @@
         <w:pStyle w:val="Compact"/>
         <w:numPr>
           <w:ilvl w:val="0"/>
-          <w:numId w:val="1016"/>
+          <w:numId w:val="1017"/>
         </w:numPr>
       </w:pPr>
       <w:r>
@@ -7052,7 +6401,7 @@
         <w:pStyle w:val="Compact"/>
         <w:numPr>
           <w:ilvl w:val="0"/>
-          <w:numId w:val="1016"/>
+          <w:numId w:val="1017"/>
         </w:numPr>
       </w:pPr>
       <w:r>
@@ -7146,9 +6495,9 @@
         <w:t xml:space="preserve">© 2025 INCO Soluciones - AWS Advanced Partner. Todos los derechos reservados.</w:t>
       </w:r>
     </w:p>
-    <w:bookmarkEnd w:id="49"/>
-    <w:bookmarkEnd w:id="50"/>
-    <w:bookmarkEnd w:id="51"/>
+    <w:bookmarkEnd w:id="45"/>
+    <w:bookmarkEnd w:id="46"/>
+    <w:bookmarkEnd w:id="47"/>
     <w:sectPr>
       <w:footnotePr>
         <w:numRestart w:val="eachSect"/>
@@ -7490,18 +6839,6 @@
     <w:abstractNumId w:val="991"/>
   </w:num>
   <w:num w:numId="1005">
-    <w:abstractNumId w:val="991"/>
-  </w:num>
-  <w:num w:numId="1006">
-    <w:abstractNumId w:val="991"/>
-  </w:num>
-  <w:num w:numId="1007">
-    <w:abstractNumId w:val="991"/>
-  </w:num>
-  <w:num w:numId="1008">
-    <w:abstractNumId w:val="991"/>
-  </w:num>
-  <w:num w:numId="1009">
     <w:abstractNumId w:val="99411"/>
     <w:lvlOverride w:ilvl="0">
       <w:startOverride w:val="1"/>
@@ -7531,8 +6868,47 @@
       <w:startOverride w:val="1"/>
     </w:lvlOverride>
   </w:num>
+  <w:num w:numId="1006">
+    <w:abstractNumId w:val="991"/>
+  </w:num>
+  <w:num w:numId="1007">
+    <w:abstractNumId w:val="991"/>
+  </w:num>
+  <w:num w:numId="1008">
+    <w:abstractNumId w:val="991"/>
+  </w:num>
+  <w:num w:numId="1009">
+    <w:abstractNumId w:val="991"/>
+  </w:num>
   <w:num w:numId="1010">
-    <w:abstractNumId w:val="991"/>
+    <w:abstractNumId w:val="99411"/>
+    <w:lvlOverride w:ilvl="0">
+      <w:startOverride w:val="1"/>
+    </w:lvlOverride>
+    <w:lvlOverride w:ilvl="1">
+      <w:startOverride w:val="1"/>
+    </w:lvlOverride>
+    <w:lvlOverride w:ilvl="2">
+      <w:startOverride w:val="1"/>
+    </w:lvlOverride>
+    <w:lvlOverride w:ilvl="3">
+      <w:startOverride w:val="1"/>
+    </w:lvlOverride>
+    <w:lvlOverride w:ilvl="4">
+      <w:startOverride w:val="1"/>
+    </w:lvlOverride>
+    <w:lvlOverride w:ilvl="5">
+      <w:startOverride w:val="1"/>
+    </w:lvlOverride>
+    <w:lvlOverride w:ilvl="6">
+      <w:startOverride w:val="1"/>
+    </w:lvlOverride>
+    <w:lvlOverride w:ilvl="7">
+      <w:startOverride w:val="1"/>
+    </w:lvlOverride>
+    <w:lvlOverride w:ilvl="8">
+      <w:startOverride w:val="1"/>
+    </w:lvlOverride>
   </w:num>
   <w:num w:numId="1011">
     <w:abstractNumId w:val="991"/>
@@ -7550,6 +6926,9 @@
     <w:abstractNumId w:val="991"/>
   </w:num>
   <w:num w:numId="1016">
+    <w:abstractNumId w:val="991"/>
+  </w:num>
+  <w:num w:numId="1017">
     <w:abstractNumId w:val="991"/>
   </w:num>
 </w:numbering>

</xml_diff>